<commit_message>
Docs: Atualização da documentação com fluxogramas, Gmud e Burndown
</commit_message>
<xml_diff>
--- a/Documentação HerpSafe/Documentação HerpSafe S2.docx
+++ b/Documentação HerpSafe/Documentação HerpSafe S2.docx
@@ -1253,16 +1253,31 @@
           </w:r>
         </w:p>
         <w:p>
-          <w:fldSimple w:instr=" TOC \o &quot;1-3&quot; \h \z \u ">
-            <w:r>
-              <w:rPr>
-                <w:b/>
-                <w:bCs/>
-                <w:noProof/>
-              </w:rPr>
-              <w:t>Nenhuma entrada de sumário foi encontrada.</w:t>
-            </w:r>
-          </w:fldSimple>
+          <w:r>
+            <w:fldChar w:fldCharType="begin"/>
+          </w:r>
+          <w:r>
+            <w:instrText xml:space="preserve"> TOC \o "1-3" \h \z \u </w:instrText>
+          </w:r>
+          <w:r>
+            <w:fldChar w:fldCharType="separate"/>
+          </w:r>
+          <w:r>
+            <w:rPr>
+              <w:b/>
+              <w:bCs/>
+              <w:noProof/>
+            </w:rPr>
+            <w:t>Nenhuma entrada de sumário foi encontrada.</w:t>
+          </w:r>
+          <w:r>
+            <w:rPr>
+              <w:b/>
+              <w:bCs/>
+              <w:noProof/>
+            </w:rPr>
+            <w:fldChar w:fldCharType="end"/>
+          </w:r>
         </w:p>
       </w:sdtContent>
     </w:sdt>
@@ -5782,6 +5797,14 @@
     </w:p>
     <w:p>
       <w:pPr>
+        <w:jc w:val="center"/>
+        <w:rPr>
+          <w:rFonts w:ascii="Arial" w:eastAsia="Arial" w:hAnsi="Arial" w:cs="Arial"/>
+        </w:rPr>
+      </w:pPr>
+    </w:p>
+    <w:p>
+      <w:pPr>
         <w:pStyle w:val="PargrafodaLista"/>
         <w:numPr>
           <w:ilvl w:val="0"/>
@@ -5799,6 +5822,7 @@
           <w:i/>
           <w:iCs/>
         </w:rPr>
+        <w:lastRenderedPageBreak/>
         <w:t xml:space="preserve">Requisitos </w:t>
       </w:r>
       <w:r>
@@ -6357,6 +6381,7 @@
         <w:rPr>
           <w:rFonts w:ascii="Arial" w:hAnsi="Arial" w:cs="Arial"/>
         </w:rPr>
+        <w:lastRenderedPageBreak/>
         <w:t>Cadastro e Login: Assume-se que o usuário realizará o cadastro e login no site institucional, fornecendo informações precisas e atualizadas.</w:t>
       </w:r>
     </w:p>
@@ -6611,6 +6636,30 @@
     <w:p>
       <w:pPr>
         <w:pStyle w:val="PargrafodaLista"/>
+        <w:rPr>
+          <w:rFonts w:ascii="Arial" w:hAnsi="Arial" w:cs="Arial"/>
+        </w:rPr>
+      </w:pPr>
+    </w:p>
+    <w:p>
+      <w:pPr>
+        <w:pStyle w:val="PargrafodaLista"/>
+        <w:rPr>
+          <w:rFonts w:ascii="Arial" w:hAnsi="Arial" w:cs="Arial"/>
+        </w:rPr>
+      </w:pPr>
+    </w:p>
+    <w:p>
+      <w:pPr>
+        <w:pStyle w:val="PargrafodaLista"/>
+        <w:rPr>
+          <w:rFonts w:ascii="Arial" w:hAnsi="Arial" w:cs="Arial"/>
+        </w:rPr>
+      </w:pPr>
+    </w:p>
+    <w:p>
+      <w:pPr>
+        <w:pStyle w:val="PargrafodaLista"/>
         <w:numPr>
           <w:ilvl w:val="0"/>
           <w:numId w:val="8"/>
@@ -6627,6 +6676,7 @@
           <w:i/>
           <w:iCs/>
         </w:rPr>
+        <w:lastRenderedPageBreak/>
         <w:t xml:space="preserve">Riscos e Restrições </w:t>
       </w:r>
     </w:p>
@@ -6681,14 +6731,7 @@
         <w:rPr>
           <w:rFonts w:ascii="Arial" w:hAnsi="Arial" w:cs="Arial"/>
         </w:rPr>
-        <w:t xml:space="preserve">Interrupção de energia: Caso ocorra a queda de energia, o sistema de monitoramento pode ser afetado, deixando o </w:t>
-      </w:r>
-      <w:r>
-        <w:rPr>
-          <w:rFonts w:ascii="Arial" w:hAnsi="Arial" w:cs="Arial"/>
-        </w:rPr>
-        <w:lastRenderedPageBreak/>
-        <w:t>terrário sem monitoração até que a energia seja reestabelecida.</w:t>
+        <w:t>Interrupção de energia: Caso ocorra a queda de energia, o sistema de monitoramento pode ser afetado, deixando o terrário sem monitoração até que a energia seja reestabelecida.</w:t>
       </w:r>
     </w:p>
     <w:p>
@@ -7045,8 +7088,16 @@
         <w:rPr>
           <w:rFonts w:ascii="Arial" w:hAnsi="Arial" w:cs="Arial"/>
         </w:rPr>
+        <w:lastRenderedPageBreak/>
         <w:t>Recursos humanos: A equipe disponível para o projeto é limitada, o que pode afetar o tempo de desenvolvimento.</w:t>
       </w:r>
+    </w:p>
+    <w:p>
+      <w:pPr>
+        <w:rPr>
+          <w:rFonts w:ascii="Arial" w:hAnsi="Arial" w:cs="Arial"/>
+        </w:rPr>
+      </w:pPr>
     </w:p>
     <w:p>
       <w:pPr>
@@ -7102,7 +7153,6 @@
         <w:rPr>
           <w:rFonts w:ascii="Arial" w:hAnsi="Arial" w:cs="Arial"/>
         </w:rPr>
-        <w:lastRenderedPageBreak/>
         <w:t>Monitoramento ambiental:</w:t>
       </w:r>
     </w:p>
@@ -7427,6 +7477,13 @@
     </w:p>
     <w:p>
       <w:pPr>
+        <w:rPr>
+          <w:rFonts w:ascii="Arial" w:hAnsi="Arial" w:cs="Arial"/>
+        </w:rPr>
+      </w:pPr>
+    </w:p>
+    <w:p>
+      <w:pPr>
         <w:pStyle w:val="PargrafodaLista"/>
         <w:numPr>
           <w:ilvl w:val="0"/>
@@ -7444,6 +7501,7 @@
           <w:i/>
           <w:iCs/>
         </w:rPr>
+        <w:lastRenderedPageBreak/>
         <w:t>Exclusões:</w:t>
       </w:r>
     </w:p>
@@ -7823,6 +7881,853 @@
     </w:p>
     <w:p>
       <w:pPr>
+        <w:rPr>
+          <w:rFonts w:ascii="Arial" w:hAnsi="Arial" w:cs="Arial"/>
+        </w:rPr>
+      </w:pPr>
+    </w:p>
+    <w:p>
+      <w:pPr>
+        <w:rPr>
+          <w:rFonts w:ascii="Arial" w:hAnsi="Arial" w:cs="Arial"/>
+        </w:rPr>
+      </w:pPr>
+    </w:p>
+    <w:p>
+      <w:pPr>
+        <w:rPr>
+          <w:rFonts w:ascii="Arial" w:hAnsi="Arial" w:cs="Arial"/>
+        </w:rPr>
+      </w:pPr>
+    </w:p>
+    <w:p>
+      <w:pPr>
+        <w:rPr>
+          <w:rFonts w:ascii="Arial" w:hAnsi="Arial" w:cs="Arial"/>
+        </w:rPr>
+      </w:pPr>
+    </w:p>
+    <w:p>
+      <w:pPr>
+        <w:rPr>
+          <w:rFonts w:ascii="Arial" w:hAnsi="Arial" w:cs="Arial"/>
+        </w:rPr>
+      </w:pPr>
+    </w:p>
+    <w:p>
+      <w:pPr>
+        <w:pStyle w:val="PargrafodaLista"/>
+        <w:numPr>
+          <w:ilvl w:val="0"/>
+          <w:numId w:val="10"/>
+        </w:numPr>
+        <w:rPr>
+          <w:rFonts w:ascii="Arial" w:hAnsi="Arial" w:cs="Arial"/>
+          <w:i/>
+          <w:iCs/>
+        </w:rPr>
+      </w:pPr>
+      <w:r>
+        <w:rPr>
+          <w:rFonts w:ascii="Arial" w:hAnsi="Arial" w:cs="Arial"/>
+          <w:i/>
+          <w:iCs/>
+        </w:rPr>
+        <w:lastRenderedPageBreak/>
+        <w:t>Fluxogramas</w:t>
+      </w:r>
+      <w:r>
+        <w:rPr>
+          <w:rFonts w:ascii="Arial" w:hAnsi="Arial" w:cs="Arial"/>
+          <w:i/>
+          <w:iCs/>
+        </w:rPr>
+        <w:t>:</w:t>
+      </w:r>
+    </w:p>
+    <w:p>
+      <w:pPr>
+        <w:rPr>
+          <w:rFonts w:ascii="Arial" w:hAnsi="Arial" w:cs="Arial"/>
+          <w:i/>
+          <w:iCs/>
+        </w:rPr>
+      </w:pPr>
+    </w:p>
+    <w:p>
+      <w:pPr>
+        <w:pStyle w:val="PargrafodaLista"/>
+        <w:numPr>
+          <w:ilvl w:val="1"/>
+          <w:numId w:val="10"/>
+        </w:numPr>
+        <w:rPr>
+          <w:rFonts w:ascii="Arial" w:hAnsi="Arial" w:cs="Arial"/>
+        </w:rPr>
+      </w:pPr>
+      <w:r>
+        <w:rPr>
+          <w:rFonts w:ascii="Arial" w:hAnsi="Arial" w:cs="Arial"/>
+        </w:rPr>
+        <w:t>F</w:t>
+      </w:r>
+      <w:r>
+        <w:rPr>
+          <w:rFonts w:ascii="Arial" w:hAnsi="Arial" w:cs="Arial"/>
+        </w:rPr>
+        <w:t>luxograma</w:t>
+      </w:r>
+      <w:r>
+        <w:rPr>
+          <w:rFonts w:ascii="Arial" w:hAnsi="Arial" w:cs="Arial"/>
+        </w:rPr>
+        <w:t xml:space="preserve"> de </w:t>
+      </w:r>
+      <w:r>
+        <w:rPr>
+          <w:rFonts w:ascii="Arial" w:hAnsi="Arial" w:cs="Arial"/>
+        </w:rPr>
+        <w:t>Incidente</w:t>
+      </w:r>
+    </w:p>
+    <w:p>
+      <w:pPr>
+        <w:rPr>
+          <w:rFonts w:ascii="Arial" w:hAnsi="Arial" w:cs="Arial"/>
+        </w:rPr>
+      </w:pPr>
+      <w:r>
+        <w:rPr>
+          <w:noProof/>
+        </w:rPr>
+        <w:drawing>
+          <wp:inline distT="0" distB="0" distL="0" distR="0" wp14:anchorId="57AC51ED" wp14:editId="46FA498B">
+            <wp:extent cx="5400040" cy="2680335"/>
+            <wp:effectExtent l="0" t="0" r="0" b="5715"/>
+            <wp:docPr id="618874457" name="Imagem 1"/>
+            <wp:cNvGraphicFramePr>
+              <a:graphicFrameLocks xmlns:a="http://schemas.openxmlformats.org/drawingml/2006/main" noChangeAspect="1"/>
+            </wp:cNvGraphicFramePr>
+            <a:graphic xmlns:a="http://schemas.openxmlformats.org/drawingml/2006/main">
+              <a:graphicData uri="http://schemas.openxmlformats.org/drawingml/2006/picture">
+                <pic:pic xmlns:pic="http://schemas.openxmlformats.org/drawingml/2006/picture">
+                  <pic:nvPicPr>
+                    <pic:cNvPr id="0" name="Picture 1"/>
+                    <pic:cNvPicPr>
+                      <a:picLocks noChangeAspect="1" noChangeArrowheads="1"/>
+                    </pic:cNvPicPr>
+                  </pic:nvPicPr>
+                  <pic:blipFill>
+                    <a:blip r:embed="rId14">
+                      <a:extLst>
+                        <a:ext uri="{28A0092B-C50C-407E-A947-70E740481C1C}">
+                          <a14:useLocalDpi xmlns:a14="http://schemas.microsoft.com/office/drawing/2010/main" val="0"/>
+                        </a:ext>
+                      </a:extLst>
+                    </a:blip>
+                    <a:srcRect/>
+                    <a:stretch>
+                      <a:fillRect/>
+                    </a:stretch>
+                  </pic:blipFill>
+                  <pic:spPr bwMode="auto">
+                    <a:xfrm>
+                      <a:off x="0" y="0"/>
+                      <a:ext cx="5400040" cy="2680335"/>
+                    </a:xfrm>
+                    <a:prstGeom prst="rect">
+                      <a:avLst/>
+                    </a:prstGeom>
+                    <a:noFill/>
+                    <a:ln>
+                      <a:noFill/>
+                    </a:ln>
+                  </pic:spPr>
+                </pic:pic>
+              </a:graphicData>
+            </a:graphic>
+          </wp:inline>
+        </w:drawing>
+      </w:r>
+    </w:p>
+    <w:p>
+      <w:pPr>
+        <w:rPr>
+          <w:rFonts w:ascii="Arial" w:hAnsi="Arial" w:cs="Arial"/>
+        </w:rPr>
+      </w:pPr>
+    </w:p>
+    <w:p>
+      <w:pPr>
+        <w:rPr>
+          <w:rFonts w:ascii="Arial" w:hAnsi="Arial" w:cs="Arial"/>
+          <w:i/>
+          <w:iCs/>
+        </w:rPr>
+      </w:pPr>
+    </w:p>
+    <w:p>
+      <w:pPr>
+        <w:pStyle w:val="PargrafodaLista"/>
+        <w:numPr>
+          <w:ilvl w:val="1"/>
+          <w:numId w:val="10"/>
+        </w:numPr>
+        <w:rPr>
+          <w:rFonts w:ascii="Arial" w:hAnsi="Arial" w:cs="Arial"/>
+        </w:rPr>
+      </w:pPr>
+      <w:r>
+        <w:rPr>
+          <w:rFonts w:ascii="Arial" w:hAnsi="Arial" w:cs="Arial"/>
+        </w:rPr>
+        <w:t>Fluxograma</w:t>
+      </w:r>
+      <w:r>
+        <w:rPr>
+          <w:rFonts w:ascii="Arial" w:hAnsi="Arial" w:cs="Arial"/>
+        </w:rPr>
+        <w:t xml:space="preserve"> de </w:t>
+      </w:r>
+      <w:r>
+        <w:rPr>
+          <w:rFonts w:ascii="Arial" w:hAnsi="Arial" w:cs="Arial"/>
+        </w:rPr>
+        <w:t>Problema</w:t>
+      </w:r>
+    </w:p>
+    <w:p>
+      <w:pPr>
+        <w:rPr>
+          <w:rFonts w:ascii="Arial" w:hAnsi="Arial" w:cs="Arial"/>
+        </w:rPr>
+      </w:pPr>
+      <w:r>
+        <w:rPr>
+          <w:noProof/>
+        </w:rPr>
+        <w:drawing>
+          <wp:inline distT="0" distB="0" distL="0" distR="0" wp14:anchorId="60A7BF64" wp14:editId="11C33062">
+            <wp:extent cx="5400040" cy="2393315"/>
+            <wp:effectExtent l="0" t="0" r="0" b="6985"/>
+            <wp:docPr id="677834413" name="Imagem 2"/>
+            <wp:cNvGraphicFramePr>
+              <a:graphicFrameLocks xmlns:a="http://schemas.openxmlformats.org/drawingml/2006/main" noChangeAspect="1"/>
+            </wp:cNvGraphicFramePr>
+            <a:graphic xmlns:a="http://schemas.openxmlformats.org/drawingml/2006/main">
+              <a:graphicData uri="http://schemas.openxmlformats.org/drawingml/2006/picture">
+                <pic:pic xmlns:pic="http://schemas.openxmlformats.org/drawingml/2006/picture">
+                  <pic:nvPicPr>
+                    <pic:cNvPr id="0" name="Picture 3"/>
+                    <pic:cNvPicPr>
+                      <a:picLocks noChangeAspect="1" noChangeArrowheads="1"/>
+                    </pic:cNvPicPr>
+                  </pic:nvPicPr>
+                  <pic:blipFill>
+                    <a:blip r:embed="rId15" cstate="print">
+                      <a:extLst>
+                        <a:ext uri="{28A0092B-C50C-407E-A947-70E740481C1C}">
+                          <a14:useLocalDpi xmlns:a14="http://schemas.microsoft.com/office/drawing/2010/main" val="0"/>
+                        </a:ext>
+                      </a:extLst>
+                    </a:blip>
+                    <a:srcRect/>
+                    <a:stretch>
+                      <a:fillRect/>
+                    </a:stretch>
+                  </pic:blipFill>
+                  <pic:spPr bwMode="auto">
+                    <a:xfrm>
+                      <a:off x="0" y="0"/>
+                      <a:ext cx="5400040" cy="2393315"/>
+                    </a:xfrm>
+                    <a:prstGeom prst="rect">
+                      <a:avLst/>
+                    </a:prstGeom>
+                    <a:noFill/>
+                    <a:ln>
+                      <a:noFill/>
+                    </a:ln>
+                  </pic:spPr>
+                </pic:pic>
+              </a:graphicData>
+            </a:graphic>
+          </wp:inline>
+        </w:drawing>
+      </w:r>
+    </w:p>
+    <w:p>
+      <w:pPr>
+        <w:rPr>
+          <w:rFonts w:ascii="Arial" w:hAnsi="Arial" w:cs="Arial"/>
+        </w:rPr>
+      </w:pPr>
+    </w:p>
+    <w:p>
+      <w:pPr>
+        <w:rPr>
+          <w:rFonts w:ascii="Arial" w:hAnsi="Arial" w:cs="Arial"/>
+        </w:rPr>
+      </w:pPr>
+    </w:p>
+    <w:p>
+      <w:pPr>
+        <w:rPr>
+          <w:rFonts w:ascii="Arial" w:hAnsi="Arial" w:cs="Arial"/>
+        </w:rPr>
+      </w:pPr>
+    </w:p>
+    <w:p>
+      <w:pPr>
+        <w:rPr>
+          <w:rFonts w:ascii="Arial" w:hAnsi="Arial" w:cs="Arial"/>
+        </w:rPr>
+      </w:pPr>
+    </w:p>
+    <w:p>
+      <w:pPr>
+        <w:rPr>
+          <w:rFonts w:ascii="Arial" w:hAnsi="Arial" w:cs="Arial"/>
+        </w:rPr>
+      </w:pPr>
+    </w:p>
+    <w:p>
+      <w:pPr>
+        <w:rPr>
+          <w:rFonts w:ascii="Arial" w:hAnsi="Arial" w:cs="Arial"/>
+        </w:rPr>
+      </w:pPr>
+    </w:p>
+    <w:p>
+      <w:pPr>
+        <w:rPr>
+          <w:rFonts w:ascii="Arial" w:hAnsi="Arial" w:cs="Arial"/>
+        </w:rPr>
+      </w:pPr>
+    </w:p>
+    <w:p>
+      <w:pPr>
+        <w:pStyle w:val="PargrafodaLista"/>
+        <w:numPr>
+          <w:ilvl w:val="1"/>
+          <w:numId w:val="10"/>
+        </w:numPr>
+        <w:rPr>
+          <w:rFonts w:ascii="Arial" w:hAnsi="Arial" w:cs="Arial"/>
+        </w:rPr>
+      </w:pPr>
+      <w:r>
+        <w:rPr>
+          <w:rFonts w:ascii="Arial" w:hAnsi="Arial" w:cs="Arial"/>
+        </w:rPr>
+        <w:t>Fluxograma</w:t>
+      </w:r>
+      <w:r>
+        <w:rPr>
+          <w:rFonts w:ascii="Arial" w:hAnsi="Arial" w:cs="Arial"/>
+        </w:rPr>
+        <w:t xml:space="preserve"> de </w:t>
+      </w:r>
+      <w:r>
+        <w:rPr>
+          <w:rFonts w:ascii="Arial" w:hAnsi="Arial" w:cs="Arial"/>
+        </w:rPr>
+        <w:t>R</w:t>
+      </w:r>
+      <w:r>
+        <w:rPr>
+          <w:rFonts w:ascii="Arial" w:hAnsi="Arial" w:cs="Arial"/>
+        </w:rPr>
+        <w:t>equisição</w:t>
+      </w:r>
+    </w:p>
+    <w:p>
+      <w:pPr>
+        <w:rPr>
+          <w:rFonts w:ascii="Arial" w:hAnsi="Arial" w:cs="Arial"/>
+        </w:rPr>
+      </w:pPr>
+      <w:r>
+        <w:rPr>
+          <w:noProof/>
+        </w:rPr>
+        <w:drawing>
+          <wp:inline distT="0" distB="0" distL="0" distR="0" wp14:anchorId="27CE3447" wp14:editId="66B92759">
+            <wp:extent cx="3323743" cy="6644640"/>
+            <wp:effectExtent l="0" t="0" r="0" b="3810"/>
+            <wp:docPr id="1943670311" name="Imagem 3" descr="Diagrama, Esquemático&#10;&#10;O conteúdo gerado por IA pode estar incorreto."/>
+            <wp:cNvGraphicFramePr>
+              <a:graphicFrameLocks xmlns:a="http://schemas.openxmlformats.org/drawingml/2006/main" noChangeAspect="1"/>
+            </wp:cNvGraphicFramePr>
+            <a:graphic xmlns:a="http://schemas.openxmlformats.org/drawingml/2006/main">
+              <a:graphicData uri="http://schemas.openxmlformats.org/drawingml/2006/picture">
+                <pic:pic xmlns:pic="http://schemas.openxmlformats.org/drawingml/2006/picture">
+                  <pic:nvPicPr>
+                    <pic:cNvPr id="1943670311" name="Imagem 3" descr="Diagrama, Esquemático&#10;&#10;O conteúdo gerado por IA pode estar incorreto."/>
+                    <pic:cNvPicPr>
+                      <a:picLocks noChangeAspect="1" noChangeArrowheads="1"/>
+                    </pic:cNvPicPr>
+                  </pic:nvPicPr>
+                  <pic:blipFill>
+                    <a:blip r:embed="rId16" cstate="print">
+                      <a:extLst>
+                        <a:ext uri="{28A0092B-C50C-407E-A947-70E740481C1C}">
+                          <a14:useLocalDpi xmlns:a14="http://schemas.microsoft.com/office/drawing/2010/main" val="0"/>
+                        </a:ext>
+                      </a:extLst>
+                    </a:blip>
+                    <a:srcRect/>
+                    <a:stretch>
+                      <a:fillRect/>
+                    </a:stretch>
+                  </pic:blipFill>
+                  <pic:spPr bwMode="auto">
+                    <a:xfrm>
+                      <a:off x="0" y="0"/>
+                      <a:ext cx="3340282" cy="6677703"/>
+                    </a:xfrm>
+                    <a:prstGeom prst="rect">
+                      <a:avLst/>
+                    </a:prstGeom>
+                    <a:noFill/>
+                    <a:ln>
+                      <a:noFill/>
+                    </a:ln>
+                  </pic:spPr>
+                </pic:pic>
+              </a:graphicData>
+            </a:graphic>
+          </wp:inline>
+        </w:drawing>
+      </w:r>
+    </w:p>
+    <w:p>
+      <w:pPr>
+        <w:rPr>
+          <w:rFonts w:ascii="Arial" w:hAnsi="Arial" w:cs="Arial"/>
+        </w:rPr>
+      </w:pPr>
+    </w:p>
+    <w:p>
+      <w:pPr>
+        <w:rPr>
+          <w:rFonts w:ascii="Arial" w:hAnsi="Arial" w:cs="Arial"/>
+        </w:rPr>
+      </w:pPr>
+    </w:p>
+    <w:p>
+      <w:pPr>
+        <w:rPr>
+          <w:rFonts w:ascii="Arial" w:hAnsi="Arial" w:cs="Arial"/>
+        </w:rPr>
+      </w:pPr>
+    </w:p>
+    <w:p>
+      <w:pPr>
+        <w:rPr>
+          <w:rFonts w:ascii="Arial" w:hAnsi="Arial" w:cs="Arial"/>
+        </w:rPr>
+      </w:pPr>
+    </w:p>
+    <w:p>
+      <w:pPr>
+        <w:rPr>
+          <w:rFonts w:ascii="Arial" w:hAnsi="Arial" w:cs="Arial"/>
+        </w:rPr>
+      </w:pPr>
+    </w:p>
+    <w:p>
+      <w:pPr>
+        <w:rPr>
+          <w:rFonts w:ascii="Arial" w:hAnsi="Arial" w:cs="Arial"/>
+        </w:rPr>
+      </w:pPr>
+    </w:p>
+    <w:p>
+      <w:pPr>
+        <w:rPr>
+          <w:rFonts w:ascii="Arial" w:hAnsi="Arial" w:cs="Arial"/>
+        </w:rPr>
+      </w:pPr>
+    </w:p>
+    <w:p>
+      <w:pPr>
+        <w:pStyle w:val="PargrafodaLista"/>
+        <w:numPr>
+          <w:ilvl w:val="1"/>
+          <w:numId w:val="10"/>
+        </w:numPr>
+        <w:rPr>
+          <w:rFonts w:ascii="Arial" w:hAnsi="Arial" w:cs="Arial"/>
+        </w:rPr>
+      </w:pPr>
+      <w:r>
+        <w:rPr>
+          <w:rFonts w:ascii="Arial" w:hAnsi="Arial" w:cs="Arial"/>
+        </w:rPr>
+        <w:t xml:space="preserve">Gráfico do </w:t>
+      </w:r>
+      <w:proofErr w:type="spellStart"/>
+      <w:r>
+        <w:rPr>
+          <w:rFonts w:ascii="Arial" w:hAnsi="Arial" w:cs="Arial"/>
+        </w:rPr>
+        <w:t>Burndown</w:t>
+      </w:r>
+      <w:proofErr w:type="spellEnd"/>
+    </w:p>
+    <w:p>
+      <w:pPr>
+        <w:rPr>
+          <w:rFonts w:ascii="Arial" w:hAnsi="Arial" w:cs="Arial"/>
+        </w:rPr>
+      </w:pPr>
+      <w:r>
+        <w:rPr>
+          <w:noProof/>
+        </w:rPr>
+        <w:drawing>
+          <wp:inline distT="0" distB="0" distL="0" distR="0" wp14:anchorId="3AAC759C" wp14:editId="0528A26A">
+            <wp:extent cx="4560277" cy="2758587"/>
+            <wp:effectExtent l="0" t="0" r="12065" b="3810"/>
+            <wp:docPr id="342759278" name="Gráfico 1">
+              <a:extLst xmlns:a="http://schemas.openxmlformats.org/drawingml/2006/main">
+                <a:ext uri="{FF2B5EF4-FFF2-40B4-BE49-F238E27FC236}">
+                  <a16:creationId xmlns:a16="http://schemas.microsoft.com/office/drawing/2014/main" id="{F5A6648F-8398-AA97-95FD-6644263367F8}"/>
+                </a:ext>
+              </a:extLst>
+            </wp:docPr>
+            <wp:cNvGraphicFramePr/>
+            <a:graphic xmlns:a="http://schemas.openxmlformats.org/drawingml/2006/main">
+              <a:graphicData uri="http://schemas.openxmlformats.org/drawingml/2006/chart">
+                <c:chart xmlns:c="http://schemas.openxmlformats.org/drawingml/2006/chart" xmlns:r="http://schemas.openxmlformats.org/officeDocument/2006/relationships" r:id="rId17"/>
+              </a:graphicData>
+            </a:graphic>
+          </wp:inline>
+        </w:drawing>
+      </w:r>
+    </w:p>
+    <w:p>
+      <w:pPr>
+        <w:rPr>
+          <w:rFonts w:ascii="Arial" w:hAnsi="Arial" w:cs="Arial"/>
+        </w:rPr>
+      </w:pPr>
+    </w:p>
+    <w:p>
+      <w:pPr>
+        <w:pStyle w:val="PargrafodaLista"/>
+        <w:numPr>
+          <w:ilvl w:val="1"/>
+          <w:numId w:val="10"/>
+        </w:numPr>
+        <w:rPr>
+          <w:rFonts w:ascii="Arial" w:hAnsi="Arial" w:cs="Arial"/>
+        </w:rPr>
+      </w:pPr>
+      <w:proofErr w:type="spellStart"/>
+      <w:r>
+        <w:rPr>
+          <w:rFonts w:ascii="Arial" w:hAnsi="Arial" w:cs="Arial"/>
+        </w:rPr>
+        <w:t>Gmud</w:t>
+      </w:r>
+      <w:proofErr w:type="spellEnd"/>
+    </w:p>
+    <w:p>
+      <w:pPr>
+        <w:pStyle w:val="PargrafodaLista"/>
+        <w:numPr>
+          <w:ilvl w:val="2"/>
+          <w:numId w:val="10"/>
+        </w:numPr>
+        <w:rPr>
+          <w:rFonts w:ascii="Arial" w:hAnsi="Arial" w:cs="Arial"/>
+        </w:rPr>
+      </w:pPr>
+      <w:r>
+        <w:rPr>
+          <w:rFonts w:ascii="Arial" w:hAnsi="Arial" w:cs="Arial"/>
+        </w:rPr>
+        <w:t>Objetivo da Mudança</w:t>
+      </w:r>
+      <w:r>
+        <w:rPr>
+          <w:rFonts w:ascii="Arial" w:hAnsi="Arial" w:cs="Arial"/>
+        </w:rPr>
+        <w:t xml:space="preserve"> foi feita para</w:t>
+      </w:r>
+      <w:r>
+        <w:rPr>
+          <w:rFonts w:ascii="Arial" w:hAnsi="Arial" w:cs="Arial"/>
+        </w:rPr>
+        <w:t xml:space="preserve"> a aplicação ser migrada para uma Máquina Virtual visando segurança, isolamento e proteção contra ameaças externas.</w:t>
+      </w:r>
+    </w:p>
+    <w:p>
+      <w:pPr>
+        <w:pStyle w:val="PargrafodaLista"/>
+        <w:numPr>
+          <w:ilvl w:val="2"/>
+          <w:numId w:val="10"/>
+        </w:numPr>
+        <w:rPr>
+          <w:rFonts w:ascii="Arial" w:hAnsi="Arial" w:cs="Arial"/>
+        </w:rPr>
+      </w:pPr>
+      <w:r>
+        <w:rPr>
+          <w:rFonts w:ascii="Arial" w:hAnsi="Arial" w:cs="Arial"/>
+        </w:rPr>
+        <w:t>Justificativa:</w:t>
+      </w:r>
+      <w:r>
+        <w:rPr>
+          <w:rFonts w:ascii="Arial" w:hAnsi="Arial" w:cs="Arial"/>
+        </w:rPr>
+        <w:t xml:space="preserve"> </w:t>
+      </w:r>
+    </w:p>
+    <w:p>
+      <w:pPr>
+        <w:pStyle w:val="PargrafodaLista"/>
+        <w:numPr>
+          <w:ilvl w:val="3"/>
+          <w:numId w:val="10"/>
+        </w:numPr>
+        <w:rPr>
+          <w:rFonts w:ascii="Arial" w:hAnsi="Arial" w:cs="Arial"/>
+        </w:rPr>
+      </w:pPr>
+      <w:r>
+        <w:rPr>
+          <w:rFonts w:ascii="Arial" w:hAnsi="Arial" w:cs="Arial"/>
+        </w:rPr>
+        <w:t xml:space="preserve">Segurança: Proteção </w:t>
+      </w:r>
+      <w:r>
+        <w:rPr>
+          <w:rFonts w:ascii="Arial" w:hAnsi="Arial" w:cs="Arial"/>
+        </w:rPr>
+        <w:t>contra-ataques</w:t>
+      </w:r>
+      <w:r>
+        <w:rPr>
+          <w:rFonts w:ascii="Arial" w:hAnsi="Arial" w:cs="Arial"/>
+        </w:rPr>
+        <w:t xml:space="preserve"> maliciosos.</w:t>
+      </w:r>
+    </w:p>
+    <w:p>
+      <w:pPr>
+        <w:pStyle w:val="PargrafodaLista"/>
+        <w:numPr>
+          <w:ilvl w:val="3"/>
+          <w:numId w:val="10"/>
+        </w:numPr>
+        <w:rPr>
+          <w:rFonts w:ascii="Arial" w:hAnsi="Arial" w:cs="Arial"/>
+        </w:rPr>
+      </w:pPr>
+      <w:r>
+        <w:rPr>
+          <w:rFonts w:ascii="Arial" w:hAnsi="Arial" w:cs="Arial"/>
+        </w:rPr>
+        <w:t>Isolamento: Evita impacto no ambiente local.</w:t>
+      </w:r>
+    </w:p>
+    <w:p>
+      <w:pPr>
+        <w:pStyle w:val="PargrafodaLista"/>
+        <w:numPr>
+          <w:ilvl w:val="3"/>
+          <w:numId w:val="10"/>
+        </w:numPr>
+        <w:rPr>
+          <w:rFonts w:ascii="Arial" w:hAnsi="Arial" w:cs="Arial"/>
+        </w:rPr>
+      </w:pPr>
+      <w:r>
+        <w:rPr>
+          <w:rFonts w:ascii="Arial" w:hAnsi="Arial" w:cs="Arial"/>
+        </w:rPr>
+        <w:t>Melhoria na gestão: Facilita manutenção e controle dos recursos.</w:t>
+      </w:r>
+    </w:p>
+    <w:p>
+      <w:pPr>
+        <w:pStyle w:val="PargrafodaLista"/>
+        <w:numPr>
+          <w:ilvl w:val="2"/>
+          <w:numId w:val="10"/>
+        </w:numPr>
+        <w:rPr>
+          <w:rFonts w:ascii="Arial" w:hAnsi="Arial" w:cs="Arial"/>
+        </w:rPr>
+      </w:pPr>
+      <w:r>
+        <w:rPr>
+          <w:rFonts w:ascii="Arial" w:hAnsi="Arial" w:cs="Arial"/>
+        </w:rPr>
+        <w:t xml:space="preserve"> Escopo da Mudança</w:t>
+      </w:r>
+    </w:p>
+    <w:p>
+      <w:pPr>
+        <w:pStyle w:val="PargrafodaLista"/>
+        <w:numPr>
+          <w:ilvl w:val="3"/>
+          <w:numId w:val="10"/>
+        </w:numPr>
+        <w:rPr>
+          <w:rFonts w:ascii="Arial" w:hAnsi="Arial" w:cs="Arial"/>
+        </w:rPr>
+      </w:pPr>
+      <w:r>
+        <w:rPr>
+          <w:rFonts w:ascii="Arial" w:hAnsi="Arial" w:cs="Arial"/>
+        </w:rPr>
+        <w:t>Configuração da Máquina Virtual</w:t>
+      </w:r>
+    </w:p>
+    <w:p>
+      <w:pPr>
+        <w:pStyle w:val="PargrafodaLista"/>
+        <w:numPr>
+          <w:ilvl w:val="3"/>
+          <w:numId w:val="10"/>
+        </w:numPr>
+        <w:rPr>
+          <w:rFonts w:ascii="Arial" w:hAnsi="Arial" w:cs="Arial"/>
+        </w:rPr>
+      </w:pPr>
+      <w:r>
+        <w:rPr>
+          <w:rFonts w:ascii="Arial" w:hAnsi="Arial" w:cs="Arial"/>
+        </w:rPr>
+        <w:t>Instalação da aplicação</w:t>
+      </w:r>
+    </w:p>
+    <w:p>
+      <w:pPr>
+        <w:pStyle w:val="PargrafodaLista"/>
+        <w:numPr>
+          <w:ilvl w:val="3"/>
+          <w:numId w:val="10"/>
+        </w:numPr>
+        <w:rPr>
+          <w:rFonts w:ascii="Arial" w:hAnsi="Arial" w:cs="Arial"/>
+        </w:rPr>
+      </w:pPr>
+      <w:r>
+        <w:rPr>
+          <w:rFonts w:ascii="Arial" w:hAnsi="Arial" w:cs="Arial"/>
+        </w:rPr>
+        <w:t>Configuração do banco de dados</w:t>
+      </w:r>
+    </w:p>
+    <w:p>
+      <w:pPr>
+        <w:pStyle w:val="PargrafodaLista"/>
+        <w:numPr>
+          <w:ilvl w:val="3"/>
+          <w:numId w:val="10"/>
+        </w:numPr>
+        <w:rPr>
+          <w:rFonts w:ascii="Arial" w:hAnsi="Arial" w:cs="Arial"/>
+        </w:rPr>
+      </w:pPr>
+      <w:r>
+        <w:rPr>
+          <w:rFonts w:ascii="Arial" w:hAnsi="Arial" w:cs="Arial"/>
+        </w:rPr>
+        <w:t>Testes de funcionalidade e segurança</w:t>
+      </w:r>
+    </w:p>
+    <w:p>
+      <w:pPr>
+        <w:pStyle w:val="PargrafodaLista"/>
+        <w:numPr>
+          <w:ilvl w:val="2"/>
+          <w:numId w:val="10"/>
+        </w:numPr>
+        <w:rPr>
+          <w:rFonts w:ascii="Arial" w:hAnsi="Arial" w:cs="Arial"/>
+        </w:rPr>
+      </w:pPr>
+      <w:r>
+        <w:rPr>
+          <w:rFonts w:ascii="Arial" w:hAnsi="Arial" w:cs="Arial"/>
+        </w:rPr>
+        <w:t>Impactos no Projeto</w:t>
+      </w:r>
+    </w:p>
+    <w:p>
+      <w:pPr>
+        <w:pStyle w:val="PargrafodaLista"/>
+        <w:numPr>
+          <w:ilvl w:val="3"/>
+          <w:numId w:val="10"/>
+        </w:numPr>
+        <w:rPr>
+          <w:rFonts w:ascii="Arial" w:hAnsi="Arial" w:cs="Arial"/>
+        </w:rPr>
+      </w:pPr>
+      <w:r>
+        <w:rPr>
+          <w:rFonts w:ascii="Arial" w:hAnsi="Arial" w:cs="Arial"/>
+        </w:rPr>
+        <w:t>Maior segurança para os usuários e aumento da confiabilidade.</w:t>
+      </w:r>
+    </w:p>
+    <w:p>
+      <w:pPr>
+        <w:pStyle w:val="PargrafodaLista"/>
+        <w:numPr>
+          <w:ilvl w:val="3"/>
+          <w:numId w:val="10"/>
+        </w:numPr>
+        <w:rPr>
+          <w:rFonts w:ascii="Arial" w:hAnsi="Arial" w:cs="Arial"/>
+        </w:rPr>
+      </w:pPr>
+      <w:r>
+        <w:rPr>
+          <w:rFonts w:ascii="Arial" w:hAnsi="Arial" w:cs="Arial"/>
+        </w:rPr>
+        <w:t>Riscos de performance da VM devido ao tamanho dos arquivos/processos.</w:t>
+      </w:r>
+    </w:p>
+    <w:p>
+      <w:pPr>
+        <w:rPr>
+          <w:rFonts w:ascii="Arial" w:hAnsi="Arial" w:cs="Arial"/>
+        </w:rPr>
+      </w:pPr>
+    </w:p>
+    <w:p>
+      <w:pPr>
+        <w:rPr>
+          <w:rFonts w:ascii="Arial" w:hAnsi="Arial" w:cs="Arial"/>
+        </w:rPr>
+      </w:pPr>
+    </w:p>
+    <w:p>
+      <w:pPr>
+        <w:rPr>
+          <w:rFonts w:ascii="Arial" w:hAnsi="Arial" w:cs="Arial"/>
+        </w:rPr>
+      </w:pPr>
+    </w:p>
+    <w:p>
+      <w:pPr>
+        <w:rPr>
+          <w:rFonts w:ascii="Arial" w:hAnsi="Arial" w:cs="Arial"/>
+        </w:rPr>
+      </w:pPr>
+    </w:p>
+    <w:p>
+      <w:pPr>
         <w:jc w:val="center"/>
         <w:rPr>
           <w:rFonts w:ascii="Arial" w:hAnsi="Arial" w:cs="Arial"/>
@@ -7858,7 +8763,7 @@
           <w:rFonts w:ascii="Arial" w:eastAsia="Arial" w:hAnsi="Arial" w:cs="Arial"/>
         </w:rPr>
       </w:pPr>
-      <w:hyperlink r:id="rId14" w:history="1">
+      <w:hyperlink r:id="rId18" w:history="1">
         <w:r>
           <w:rPr>
             <w:rStyle w:val="Hyperlink"/>
@@ -7888,7 +8793,7 @@
           <w:rFonts w:ascii="Arial" w:eastAsia="Arial" w:hAnsi="Arial" w:cs="Arial"/>
         </w:rPr>
       </w:pPr>
-      <w:hyperlink r:id="rId15" w:history="1">
+      <w:hyperlink r:id="rId19" w:history="1">
         <w:r>
           <w:rPr>
             <w:rStyle w:val="Hyperlink"/>
@@ -7917,7 +8822,7 @@
           <w:rFonts w:ascii="Arial" w:eastAsia="Arial" w:hAnsi="Arial" w:cs="Arial"/>
         </w:rPr>
       </w:pPr>
-      <w:hyperlink r:id="rId16" w:history="1">
+      <w:hyperlink r:id="rId20" w:history="1">
         <w:r>
           <w:rPr>
             <w:rStyle w:val="Hyperlink"/>
@@ -7949,7 +8854,7 @@
           <w:u w:val="none"/>
         </w:rPr>
       </w:pPr>
-      <w:hyperlink r:id="rId17" w:history="1">
+      <w:hyperlink r:id="rId21" w:history="1">
         <w:r>
           <w:rPr>
             <w:rStyle w:val="Hyperlink"/>
@@ -7978,7 +8883,7 @@
           <w:rFonts w:ascii="Arial" w:eastAsia="Arial" w:hAnsi="Arial" w:cs="Arial"/>
         </w:rPr>
       </w:pPr>
-      <w:hyperlink r:id="rId18" w:history="1">
+      <w:hyperlink r:id="rId22" w:history="1">
         <w:r>
           <w:rPr>
             <w:rStyle w:val="Hyperlink"/>
@@ -8013,7 +8918,7 @@
           <w:rFonts w:ascii="Arial" w:eastAsia="Arial" w:hAnsi="Arial" w:cs="Arial"/>
         </w:rPr>
       </w:pPr>
-      <w:hyperlink r:id="rId19" w:history="1">
+      <w:hyperlink r:id="rId23" w:history="1">
         <w:r>
           <w:rPr>
             <w:rStyle w:val="Hyperlink"/>
@@ -8048,7 +8953,7 @@
           <w:rFonts w:ascii="Arial" w:eastAsia="Arial" w:hAnsi="Arial" w:cs="Arial"/>
         </w:rPr>
       </w:pPr>
-      <w:hyperlink r:id="rId20" w:history="1">
+      <w:hyperlink r:id="rId24" w:history="1">
         <w:r>
           <w:rPr>
             <w:rStyle w:val="Hyperlink"/>
@@ -8083,7 +8988,7 @@
           <w:rFonts w:ascii="Arial" w:eastAsia="Arial" w:hAnsi="Arial" w:cs="Arial"/>
         </w:rPr>
       </w:pPr>
-      <w:hyperlink r:id="rId21" w:history="1">
+      <w:hyperlink r:id="rId25" w:history="1">
         <w:r>
           <w:rPr>
             <w:rStyle w:val="Hyperlink"/>
@@ -8118,7 +9023,7 @@
           <w:rFonts w:ascii="Arial" w:eastAsia="Arial" w:hAnsi="Arial" w:cs="Arial"/>
         </w:rPr>
       </w:pPr>
-      <w:hyperlink r:id="rId22" w:history="1">
+      <w:hyperlink r:id="rId26" w:history="1">
         <w:r>
           <w:rPr>
             <w:rStyle w:val="Hyperlink"/>
@@ -8153,7 +9058,7 @@
           <w:rFonts w:ascii="Arial" w:eastAsia="Arial" w:hAnsi="Arial" w:cs="Arial"/>
         </w:rPr>
       </w:pPr>
-      <w:hyperlink r:id="rId23" w:history="1">
+      <w:hyperlink r:id="rId27" w:history="1">
         <w:r>
           <w:rPr>
             <w:rStyle w:val="Hyperlink"/>
@@ -8182,7 +9087,7 @@
           <w:rFonts w:ascii="Arial" w:eastAsia="Arial" w:hAnsi="Arial" w:cs="Arial"/>
         </w:rPr>
       </w:pPr>
-      <w:hyperlink r:id="rId24" w:history="1">
+      <w:hyperlink r:id="rId28" w:history="1">
         <w:r>
           <w:rPr>
             <w:rStyle w:val="Hyperlink"/>
@@ -8217,7 +9122,7 @@
           <w:rFonts w:ascii="Arial" w:eastAsia="Arial" w:hAnsi="Arial" w:cs="Arial"/>
         </w:rPr>
       </w:pPr>
-      <w:hyperlink r:id="rId25" w:history="1">
+      <w:hyperlink r:id="rId29" w:history="1">
         <w:r>
           <w:rPr>
             <w:rStyle w:val="Hyperlink"/>
@@ -8252,7 +9157,7 @@
           <w:rFonts w:ascii="Arial" w:eastAsia="Arial" w:hAnsi="Arial" w:cs="Arial"/>
         </w:rPr>
       </w:pPr>
-      <w:hyperlink r:id="rId26" w:history="1">
+      <w:hyperlink r:id="rId30" w:history="1">
         <w:r>
           <w:rPr>
             <w:rStyle w:val="Hyperlink"/>
@@ -8287,7 +9192,7 @@
           <w:rFonts w:ascii="Arial" w:eastAsia="Arial" w:hAnsi="Arial" w:cs="Arial"/>
         </w:rPr>
       </w:pPr>
-      <w:hyperlink r:id="rId27">
+      <w:hyperlink r:id="rId31">
         <w:r>
           <w:rPr>
             <w:rStyle w:val="Hyperlink"/>
@@ -8322,7 +9227,7 @@
           <w:rFonts w:ascii="Arial" w:eastAsia="Arial" w:hAnsi="Arial" w:cs="Arial"/>
         </w:rPr>
       </w:pPr>
-      <w:hyperlink r:id="rId28" w:history="1">
+      <w:hyperlink r:id="rId32" w:history="1">
         <w:r>
           <w:rPr>
             <w:rStyle w:val="Hyperlink"/>
@@ -8358,7 +9263,7 @@
           <w:rFonts w:ascii="Arial" w:eastAsia="Arial" w:hAnsi="Arial" w:cs="Arial"/>
         </w:rPr>
       </w:pPr>
-      <w:hyperlink r:id="rId29" w:history="1">
+      <w:hyperlink r:id="rId33" w:history="1">
         <w:r>
           <w:rPr>
             <w:rStyle w:val="Hyperlink"/>
@@ -8393,7 +9298,7 @@
           <w:rFonts w:ascii="Arial" w:eastAsia="Arial" w:hAnsi="Arial" w:cs="Arial"/>
         </w:rPr>
       </w:pPr>
-      <w:hyperlink r:id="rId30" w:history="1">
+      <w:hyperlink r:id="rId34" w:history="1">
         <w:r>
           <w:rPr>
             <w:rStyle w:val="Hyperlink"/>
@@ -8428,7 +9333,7 @@
           <w:rFonts w:ascii="Arial" w:eastAsia="Arial" w:hAnsi="Arial" w:cs="Arial"/>
         </w:rPr>
       </w:pPr>
-      <w:hyperlink r:id="rId31" w:history="1">
+      <w:hyperlink r:id="rId35" w:history="1">
         <w:r>
           <w:rPr>
             <w:rStyle w:val="Hyperlink"/>
@@ -8463,7 +9368,7 @@
           <w:rFonts w:ascii="Arial" w:eastAsia="Arial" w:hAnsi="Arial" w:cs="Arial"/>
         </w:rPr>
       </w:pPr>
-      <w:hyperlink r:id="rId32" w:history="1">
+      <w:hyperlink r:id="rId36" w:history="1">
         <w:r>
           <w:rPr>
             <w:rStyle w:val="Hyperlink"/>
@@ -8492,7 +9397,7 @@
           <w:rFonts w:ascii="Arial" w:eastAsia="Arial" w:hAnsi="Arial" w:cs="Arial"/>
         </w:rPr>
       </w:pPr>
-      <w:hyperlink r:id="rId33">
+      <w:hyperlink r:id="rId37">
         <w:r>
           <w:rPr>
             <w:rStyle w:val="Hyperlink"/>
@@ -8522,7 +9427,7 @@
           <w:rFonts w:ascii="Arial" w:eastAsia="Arial" w:hAnsi="Arial" w:cs="Arial"/>
         </w:rPr>
       </w:pPr>
-      <w:hyperlink r:id="rId34">
+      <w:hyperlink r:id="rId38">
         <w:r>
           <w:rPr>
             <w:rStyle w:val="Hyperlink"/>
@@ -8552,7 +9457,7 @@
           <w:rFonts w:ascii="Arial" w:eastAsia="Arial" w:hAnsi="Arial" w:cs="Arial"/>
         </w:rPr>
       </w:pPr>
-      <w:hyperlink r:id="rId35">
+      <w:hyperlink r:id="rId39">
         <w:r>
           <w:rPr>
             <w:rStyle w:val="Hyperlink"/>
@@ -8582,7 +9487,7 @@
           <w:rFonts w:ascii="Arial" w:eastAsia="Arial" w:hAnsi="Arial" w:cs="Arial"/>
         </w:rPr>
       </w:pPr>
-      <w:hyperlink r:id="rId36">
+      <w:hyperlink r:id="rId40">
         <w:r>
           <w:rPr>
             <w:rStyle w:val="Hyperlink"/>
@@ -8612,7 +9517,7 @@
           <w:rFonts w:ascii="Arial" w:eastAsia="Arial" w:hAnsi="Arial" w:cs="Arial"/>
         </w:rPr>
       </w:pPr>
-      <w:hyperlink r:id="rId37" w:anchor=":~:text=Brasil%20totalizou%20mais%20de%2032%20mil%20acidentes%20envolvendo%20serpentes%20em%202023,-Minist%C3%A9rio%20da%20Sa%C3%BAde&amp;text=Em%202023%2C%20o%20Brasil%20registrou,total%20foram%20causados%20por%20serpentes">
+      <w:hyperlink r:id="rId41" w:anchor=":~:text=Brasil%20totalizou%20mais%20de%2032%20mil%20acidentes%20envolvendo%20serpentes%20em%202023,-Minist%C3%A9rio%20da%20Sa%C3%BAde&amp;text=Em%202023%2C%20o%20Brasil%20registrou,total%20foram%20causados%20por%20serpentes">
         <w:r>
           <w:rPr>
             <w:rStyle w:val="Hyperlink"/>
@@ -8639,7 +9544,7 @@
           <w:numId w:val="19"/>
         </w:numPr>
       </w:pPr>
-      <w:hyperlink r:id="rId38">
+      <w:hyperlink r:id="rId42">
         <w:r>
           <w:rPr>
             <w:rStyle w:val="Hyperlink"/>
@@ -8663,7 +9568,7 @@
           <w:rFonts w:ascii="Arial" w:eastAsia="Arial" w:hAnsi="Arial" w:cs="Arial"/>
         </w:rPr>
       </w:pPr>
-      <w:hyperlink r:id="rId39">
+      <w:hyperlink r:id="rId43">
         <w:r>
           <w:rPr>
             <w:rStyle w:val="Hyperlink"/>
@@ -8693,7 +9598,7 @@
           <w:rFonts w:ascii="Arial" w:eastAsia="Arial" w:hAnsi="Arial" w:cs="Arial"/>
         </w:rPr>
       </w:pPr>
-      <w:hyperlink r:id="rId40">
+      <w:hyperlink r:id="rId44">
         <w:r>
           <w:rPr>
             <w:rStyle w:val="Hyperlink"/>
@@ -8723,7 +9628,7 @@
           <w:rFonts w:ascii="Arial" w:eastAsia="Arial" w:hAnsi="Arial" w:cs="Arial"/>
         </w:rPr>
       </w:pPr>
-      <w:hyperlink r:id="rId41" w:anchor=":~:text=Sistema%20que%20controla%20clima%20de,de%20frangos%20%E2%80%93%20Jornal%20da%20USP">
+      <w:hyperlink r:id="rId45" w:anchor=":~:text=Sistema%20que%20controla%20clima%20de,de%20frangos%20%E2%80%93%20Jornal%20da%20USP">
         <w:r>
           <w:rPr>
             <w:rStyle w:val="Hyperlink"/>
@@ -8753,7 +9658,7 @@
           <w:rFonts w:ascii="Arial" w:eastAsia="Arial" w:hAnsi="Arial" w:cs="Arial"/>
         </w:rPr>
       </w:pPr>
-      <w:hyperlink r:id="rId42">
+      <w:hyperlink r:id="rId46">
         <w:r>
           <w:rPr>
             <w:rStyle w:val="Hyperlink"/>
@@ -8782,12 +9687,12 @@
       </w:pPr>
     </w:p>
     <w:sectPr>
-      <w:headerReference w:type="even" r:id="rId43"/>
-      <w:headerReference w:type="default" r:id="rId44"/>
-      <w:footerReference w:type="even" r:id="rId45"/>
-      <w:footerReference w:type="default" r:id="rId46"/>
-      <w:headerReference w:type="first" r:id="rId47"/>
-      <w:footerReference w:type="first" r:id="rId48"/>
+      <w:headerReference w:type="even" r:id="rId47"/>
+      <w:headerReference w:type="default" r:id="rId48"/>
+      <w:footerReference w:type="even" r:id="rId49"/>
+      <w:footerReference w:type="default" r:id="rId50"/>
+      <w:headerReference w:type="first" r:id="rId51"/>
+      <w:footerReference w:type="first" r:id="rId52"/>
       <w:pgSz w:w="11906" w:h="16838"/>
       <w:pgMar w:top="1417" w:right="1701" w:bottom="1417" w:left="1701" w:header="720" w:footer="720" w:gutter="0"/>
       <w:cols w:space="720"/>
@@ -9053,7 +9958,7 @@
     <mc:AlternateContent>
       <mc:Choice Requires="v">
         <w:pict>
-          <v:shapetype w14:anchorId="424987A5" id="_x0000_t75" coordsize="21600,21600" o:spt="75" o:preferrelative="t" path="m@4@5l@4@11@9@11@9@5xe" filled="f" stroked="f">
+          <v:shapetype w14:anchorId="4D2B34AA" id="_x0000_t75" coordsize="21600,21600" o:spt="75" o:preferrelative="t" path="m@4@5l@4@11@9@11@9@5xe" filled="f" stroked="f">
             <v:stroke joinstyle="miter"/>
             <v:formulas>
               <v:f eqn="if lineDrawn pixelLineWidth 0"/>
@@ -9072,17 +9977,17 @@
             <v:path o:extrusionok="f" gradientshapeok="t" o:connecttype="rect"/>
             <o:lock v:ext="edit" aspectratio="t"/>
           </v:shapetype>
-          <v:shape id="Imagem 1095573964" o:spid="_x0000_i1025" type="#_x0000_t75" style="width:1023.75pt;height:499.5pt;visibility:visible;mso-wrap-style:square">
+          <v:shape id="Imagem 626571441" o:spid="_x0000_i1025" type="#_x0000_t75" style="width:1023.75pt;height:499.5pt;visibility:visible;mso-wrap-style:square">
             <v:imagedata r:id="rId1" o:title=""/>
           </v:shape>
         </w:pict>
       </mc:Choice>
       <mc:Fallback>
         <w:drawing>
-          <wp:inline distT="0" distB="0" distL="0" distR="0" wp14:anchorId="555F97B5" wp14:editId="4F4BD8B7">
+          <wp:inline distT="0" distB="0" distL="0" distR="0" wp14:anchorId="4DC595CC" wp14:editId="3010848F">
             <wp:extent cx="13001625" cy="6343650"/>
             <wp:effectExtent l="0" t="0" r="0" b="0"/>
-            <wp:docPr id="1095573964" name="Imagem 1095573964"/>
+            <wp:docPr id="626571441" name="Imagem 626571441"/>
             <wp:cNvGraphicFramePr>
               <a:graphicFrameLocks xmlns:a="http://schemas.openxmlformats.org/drawingml/2006/main" noChangeAspect="1"/>
             </wp:cNvGraphicFramePr>
@@ -9133,17 +10038,17 @@
     <mc:AlternateContent>
       <mc:Choice Requires="v">
         <w:pict>
-          <v:shape w14:anchorId="5EA26779" id="Imagem 1081024370" o:spid="_x0000_i1025" type="#_x0000_t75" style="width:489pt;height:456pt;visibility:visible;mso-wrap-style:square">
+          <v:shape w14:anchorId="70E25297" id="Imagem 165760901" o:spid="_x0000_i1025" type="#_x0000_t75" style="width:489pt;height:456pt;visibility:visible;mso-wrap-style:square">
             <v:imagedata r:id="rId3" o:title=""/>
           </v:shape>
         </w:pict>
       </mc:Choice>
       <mc:Fallback>
         <w:drawing>
-          <wp:inline distT="0" distB="0" distL="0" distR="0" wp14:anchorId="2BC5B5C7" wp14:editId="5ADB7034">
+          <wp:inline distT="0" distB="0" distL="0" distR="0" wp14:anchorId="04BA2670" wp14:editId="74614AE9">
             <wp:extent cx="6210300" cy="5791200"/>
             <wp:effectExtent l="0" t="0" r="0" b="0"/>
-            <wp:docPr id="1081024370" name="Imagem 1081024370"/>
+            <wp:docPr id="165760901" name="Imagem 165760901"/>
             <wp:cNvGraphicFramePr>
               <a:graphicFrameLocks xmlns:a="http://schemas.openxmlformats.org/drawingml/2006/main" noChangeAspect="1"/>
             </wp:cNvGraphicFramePr>
@@ -9194,17 +10099,17 @@
     <mc:AlternateContent>
       <mc:Choice Requires="v">
         <w:pict>
-          <v:shape w14:anchorId="725C101A" id="Imagem 29388486" o:spid="_x0000_i1025" type="#_x0000_t75" style="width:449.25pt;height:446.25pt;visibility:visible;mso-wrap-style:square">
+          <v:shape w14:anchorId="5D92F74A" id="Imagem 1125282461" o:spid="_x0000_i1025" type="#_x0000_t75" style="width:449.25pt;height:446.25pt;visibility:visible;mso-wrap-style:square">
             <v:imagedata r:id="rId5" o:title=""/>
           </v:shape>
         </w:pict>
       </mc:Choice>
       <mc:Fallback>
         <w:drawing>
-          <wp:inline distT="0" distB="0" distL="0" distR="0" wp14:anchorId="2F6C5DB9" wp14:editId="6B544C16">
+          <wp:inline distT="0" distB="0" distL="0" distR="0" wp14:anchorId="5383BDA3" wp14:editId="000EECC3">
             <wp:extent cx="5705475" cy="5667375"/>
             <wp:effectExtent l="0" t="0" r="0" b="0"/>
-            <wp:docPr id="29388486" name="Imagem 29388486"/>
+            <wp:docPr id="1125282461" name="Imagem 1125282461"/>
             <wp:cNvGraphicFramePr>
               <a:graphicFrameLocks xmlns:a="http://schemas.openxmlformats.org/drawingml/2006/main" noChangeAspect="1"/>
             </wp:cNvGraphicFramePr>
@@ -9255,17 +10160,17 @@
     <mc:AlternateContent>
       <mc:Choice Requires="v">
         <w:pict>
-          <v:shape w14:anchorId="6A892443" id="Imagem 1351368379" o:spid="_x0000_i1025" type="#_x0000_t75" style="width:672pt;height:669pt;visibility:visible;mso-wrap-style:square">
+          <v:shape w14:anchorId="0D8B4012" id="Imagem 631937102" o:spid="_x0000_i1025" type="#_x0000_t75" style="width:672pt;height:669pt;visibility:visible;mso-wrap-style:square">
             <v:imagedata r:id="rId7" o:title=""/>
           </v:shape>
         </w:pict>
       </mc:Choice>
       <mc:Fallback>
         <w:drawing>
-          <wp:inline distT="0" distB="0" distL="0" distR="0" wp14:anchorId="1BF7C595" wp14:editId="0B6393AA">
+          <wp:inline distT="0" distB="0" distL="0" distR="0" wp14:anchorId="579DA072" wp14:editId="55212AAD">
             <wp:extent cx="8534400" cy="8496300"/>
             <wp:effectExtent l="0" t="0" r="0" b="0"/>
-            <wp:docPr id="1351368379" name="Imagem 1351368379"/>
+            <wp:docPr id="631937102" name="Imagem 631937102"/>
             <wp:cNvGraphicFramePr>
               <a:graphicFrameLocks xmlns:a="http://schemas.openxmlformats.org/drawingml/2006/main" noChangeAspect="1"/>
             </wp:cNvGraphicFramePr>
@@ -9316,17 +10221,17 @@
     <mc:AlternateContent>
       <mc:Choice Requires="v">
         <w:pict>
-          <v:shape w14:anchorId="18BE709B" id="Imagem 128076487" o:spid="_x0000_i1025" type="#_x0000_t75" style="width:1344pt;height:1338pt;visibility:visible;mso-wrap-style:square">
+          <v:shape w14:anchorId="4F77013F" id="Imagem 500450175" o:spid="_x0000_i1025" type="#_x0000_t75" style="width:1344pt;height:1338pt;visibility:visible;mso-wrap-style:square">
             <v:imagedata r:id="rId9" o:title=""/>
           </v:shape>
         </w:pict>
       </mc:Choice>
       <mc:Fallback>
         <w:drawing>
-          <wp:inline distT="0" distB="0" distL="0" distR="0" wp14:anchorId="06248C85" wp14:editId="432F80CA">
+          <wp:inline distT="0" distB="0" distL="0" distR="0" wp14:anchorId="746F2096" wp14:editId="6642105A">
             <wp:extent cx="17068800" cy="16992600"/>
             <wp:effectExtent l="0" t="0" r="0" b="0"/>
-            <wp:docPr id="128076487" name="Imagem 128076487"/>
+            <wp:docPr id="500450175" name="Imagem 500450175"/>
             <wp:cNvGraphicFramePr>
               <a:graphicFrameLocks xmlns:a="http://schemas.openxmlformats.org/drawingml/2006/main" noChangeAspect="1"/>
             </wp:cNvGraphicFramePr>
@@ -12164,6 +13069,1085 @@
 </w:styles>
 </file>
 
+<file path=word/charts/chart1.xml><?xml version="1.0" encoding="utf-8"?>
+<c:chartSpace xmlns:c="http://schemas.openxmlformats.org/drawingml/2006/chart" xmlns:a="http://schemas.openxmlformats.org/drawingml/2006/main" xmlns:r="http://schemas.openxmlformats.org/officeDocument/2006/relationships" xmlns:c16r2="http://schemas.microsoft.com/office/drawing/2015/06/chart">
+  <c:date1904 val="0"/>
+  <c:lang val="pt-BR"/>
+  <c:roundedCorners val="0"/>
+  <mc:AlternateContent xmlns:mc="http://schemas.openxmlformats.org/markup-compatibility/2006">
+    <mc:Choice xmlns:c14="http://schemas.microsoft.com/office/drawing/2007/8/2/chart" Requires="c14">
+      <c14:style val="102"/>
+    </mc:Choice>
+    <mc:Fallback>
+      <c:style val="2"/>
+    </mc:Fallback>
+  </mc:AlternateContent>
+  <c:chart>
+    <c:title>
+      <c:tx>
+        <c:rich>
+          <a:bodyPr rot="0" spcFirstLastPara="1" vertOverflow="ellipsis" vert="horz" wrap="square" anchor="ctr" anchorCtr="1"/>
+          <a:lstStyle/>
+          <a:p>
+            <a:pPr>
+              <a:defRPr sz="1400" b="0" i="0" u="none" strike="noStrike" kern="1200" spc="0" baseline="0">
+                <a:solidFill>
+                  <a:schemeClr val="tx1">
+                    <a:lumMod val="65000"/>
+                    <a:lumOff val="35000"/>
+                  </a:schemeClr>
+                </a:solidFill>
+                <a:latin typeface="+mn-lt"/>
+                <a:ea typeface="+mn-ea"/>
+                <a:cs typeface="+mn-cs"/>
+              </a:defRPr>
+            </a:pPr>
+            <a:r>
+              <a:rPr lang="en-US"/>
+              <a:t>HerpSafe</a:t>
+            </a:r>
+            <a:r>
+              <a:rPr lang="en-US" baseline="0"/>
+              <a:t> - Burndown</a:t>
+            </a:r>
+            <a:endParaRPr lang="en-US"/>
+          </a:p>
+        </c:rich>
+      </c:tx>
+      <c:overlay val="0"/>
+      <c:spPr>
+        <a:noFill/>
+        <a:ln>
+          <a:noFill/>
+        </a:ln>
+        <a:effectLst/>
+      </c:spPr>
+      <c:txPr>
+        <a:bodyPr rot="0" spcFirstLastPara="1" vertOverflow="ellipsis" vert="horz" wrap="square" anchor="ctr" anchorCtr="1"/>
+        <a:lstStyle/>
+        <a:p>
+          <a:pPr>
+            <a:defRPr sz="1400" b="0" i="0" u="none" strike="noStrike" kern="1200" spc="0" baseline="0">
+              <a:solidFill>
+                <a:schemeClr val="tx1">
+                  <a:lumMod val="65000"/>
+                  <a:lumOff val="35000"/>
+                </a:schemeClr>
+              </a:solidFill>
+              <a:latin typeface="+mn-lt"/>
+              <a:ea typeface="+mn-ea"/>
+              <a:cs typeface="+mn-cs"/>
+            </a:defRPr>
+          </a:pPr>
+          <a:endParaRPr lang="en-US"/>
+        </a:p>
+      </c:txPr>
+    </c:title>
+    <c:autoTitleDeleted val="0"/>
+    <c:plotArea>
+      <c:layout/>
+      <c:lineChart>
+        <c:grouping val="standard"/>
+        <c:varyColors val="0"/>
+        <c:ser>
+          <c:idx val="1"/>
+          <c:order val="0"/>
+          <c:tx>
+            <c:strRef>
+              <c:f>'Fibonacci por Sprint'!$H$16</c:f>
+              <c:strCache>
+                <c:ptCount val="1"/>
+                <c:pt idx="0">
+                  <c:v>Burndown</c:v>
+                </c:pt>
+              </c:strCache>
+            </c:strRef>
+          </c:tx>
+          <c:spPr>
+            <a:ln w="28575" cap="rnd">
+              <a:solidFill>
+                <a:schemeClr val="accent6"/>
+              </a:solidFill>
+              <a:round/>
+            </a:ln>
+            <a:effectLst/>
+          </c:spPr>
+          <c:marker>
+            <c:symbol val="none"/>
+          </c:marker>
+          <c:dLbls>
+            <c:spPr>
+              <a:noFill/>
+              <a:ln>
+                <a:noFill/>
+              </a:ln>
+              <a:effectLst/>
+            </c:spPr>
+            <c:txPr>
+              <a:bodyPr rot="0" spcFirstLastPara="1" vertOverflow="ellipsis" vert="horz" wrap="square" lIns="38100" tIns="19050" rIns="38100" bIns="19050" anchor="ctr" anchorCtr="1">
+                <a:spAutoFit/>
+              </a:bodyPr>
+              <a:lstStyle/>
+              <a:p>
+                <a:pPr>
+                  <a:defRPr sz="900" b="0" i="0" u="none" strike="noStrike" kern="1200" baseline="0">
+                    <a:solidFill>
+                      <a:schemeClr val="tx1">
+                        <a:lumMod val="75000"/>
+                        <a:lumOff val="25000"/>
+                      </a:schemeClr>
+                    </a:solidFill>
+                    <a:latin typeface="+mn-lt"/>
+                    <a:ea typeface="+mn-ea"/>
+                    <a:cs typeface="+mn-cs"/>
+                  </a:defRPr>
+                </a:pPr>
+                <a:endParaRPr lang="en-US"/>
+              </a:p>
+            </c:txPr>
+            <c:dLblPos val="t"/>
+            <c:showLegendKey val="0"/>
+            <c:showVal val="1"/>
+            <c:showCatName val="0"/>
+            <c:showSerName val="0"/>
+            <c:showPercent val="0"/>
+            <c:showBubbleSize val="0"/>
+            <c:showLeaderLines val="0"/>
+            <c:extLst>
+              <c:ext xmlns:c15="http://schemas.microsoft.com/office/drawing/2012/chart" uri="{CE6537A1-D6FC-4f65-9D91-7224C49458BB}">
+                <c15:showLeaderLines val="1"/>
+                <c15:leaderLines>
+                  <c:spPr>
+                    <a:ln w="9525" cap="flat" cmpd="sng" algn="ctr">
+                      <a:solidFill>
+                        <a:schemeClr val="tx1">
+                          <a:lumMod val="35000"/>
+                          <a:lumOff val="65000"/>
+                        </a:schemeClr>
+                      </a:solidFill>
+                      <a:round/>
+                    </a:ln>
+                    <a:effectLst/>
+                  </c:spPr>
+                </c15:leaderLines>
+              </c:ext>
+            </c:extLst>
+          </c:dLbls>
+          <c:cat>
+            <c:strRef>
+              <c:f>'Fibonacci por Sprint'!$F$17:$F$20</c:f>
+              <c:strCache>
+                <c:ptCount val="4"/>
+                <c:pt idx="0">
+                  <c:v>SP0</c:v>
+                </c:pt>
+                <c:pt idx="1">
+                  <c:v>SP1</c:v>
+                </c:pt>
+                <c:pt idx="2">
+                  <c:v>SP2</c:v>
+                </c:pt>
+                <c:pt idx="3">
+                  <c:v>SP3</c:v>
+                </c:pt>
+              </c:strCache>
+            </c:strRef>
+          </c:cat>
+          <c:val>
+            <c:numRef>
+              <c:f>'Fibonacci por Sprint'!$H$17:$H$20</c:f>
+              <c:numCache>
+                <c:formatCode>General</c:formatCode>
+                <c:ptCount val="4"/>
+                <c:pt idx="0">
+                  <c:v>366</c:v>
+                </c:pt>
+                <c:pt idx="1">
+                  <c:v>257</c:v>
+                </c:pt>
+                <c:pt idx="2">
+                  <c:v>112</c:v>
+                </c:pt>
+                <c:pt idx="3">
+                  <c:v>0</c:v>
+                </c:pt>
+              </c:numCache>
+            </c:numRef>
+          </c:val>
+          <c:smooth val="0"/>
+          <c:extLst>
+            <c:ext xmlns:c16="http://schemas.microsoft.com/office/drawing/2014/chart" uri="{C3380CC4-5D6E-409C-BE32-E72D297353CC}">
+              <c16:uniqueId val="{00000000-BE46-4D3A-ACCA-9AA5F6A7DAFB}"/>
+            </c:ext>
+          </c:extLst>
+        </c:ser>
+        <c:dLbls>
+          <c:showLegendKey val="0"/>
+          <c:showVal val="0"/>
+          <c:showCatName val="0"/>
+          <c:showSerName val="0"/>
+          <c:showPercent val="0"/>
+          <c:showBubbleSize val="0"/>
+        </c:dLbls>
+        <c:smooth val="0"/>
+        <c:axId val="540290880"/>
+        <c:axId val="540300960"/>
+      </c:lineChart>
+      <c:catAx>
+        <c:axId val="540290880"/>
+        <c:scaling>
+          <c:orientation val="minMax"/>
+        </c:scaling>
+        <c:delete val="0"/>
+        <c:axPos val="b"/>
+        <c:title>
+          <c:tx>
+            <c:rich>
+              <a:bodyPr rot="0" spcFirstLastPara="1" vertOverflow="ellipsis" vert="horz" wrap="square" anchor="ctr" anchorCtr="1"/>
+              <a:lstStyle/>
+              <a:p>
+                <a:pPr>
+                  <a:defRPr sz="1000" b="0" i="0" u="none" strike="noStrike" kern="1200" baseline="0">
+                    <a:solidFill>
+                      <a:schemeClr val="tx1">
+                        <a:lumMod val="65000"/>
+                        <a:lumOff val="35000"/>
+                      </a:schemeClr>
+                    </a:solidFill>
+                    <a:latin typeface="+mn-lt"/>
+                    <a:ea typeface="+mn-ea"/>
+                    <a:cs typeface="+mn-cs"/>
+                  </a:defRPr>
+                </a:pPr>
+                <a:r>
+                  <a:rPr lang="en-US"/>
+                  <a:t>Sprint</a:t>
+                </a:r>
+              </a:p>
+            </c:rich>
+          </c:tx>
+          <c:layout>
+            <c:manualLayout>
+              <c:xMode val="edge"/>
+              <c:yMode val="edge"/>
+              <c:x val="0.46518731208652458"/>
+              <c:y val="0.77404446551803519"/>
+            </c:manualLayout>
+          </c:layout>
+          <c:overlay val="0"/>
+          <c:spPr>
+            <a:noFill/>
+            <a:ln>
+              <a:noFill/>
+            </a:ln>
+            <a:effectLst/>
+          </c:spPr>
+          <c:txPr>
+            <a:bodyPr rot="0" spcFirstLastPara="1" vertOverflow="ellipsis" vert="horz" wrap="square" anchor="ctr" anchorCtr="1"/>
+            <a:lstStyle/>
+            <a:p>
+              <a:pPr>
+                <a:defRPr sz="1000" b="0" i="0" u="none" strike="noStrike" kern="1200" baseline="0">
+                  <a:solidFill>
+                    <a:schemeClr val="tx1">
+                      <a:lumMod val="65000"/>
+                      <a:lumOff val="35000"/>
+                    </a:schemeClr>
+                  </a:solidFill>
+                  <a:latin typeface="+mn-lt"/>
+                  <a:ea typeface="+mn-ea"/>
+                  <a:cs typeface="+mn-cs"/>
+                </a:defRPr>
+              </a:pPr>
+              <a:endParaRPr lang="en-US"/>
+            </a:p>
+          </c:txPr>
+        </c:title>
+        <c:numFmt formatCode="General" sourceLinked="1"/>
+        <c:majorTickMark val="none"/>
+        <c:minorTickMark val="none"/>
+        <c:tickLblPos val="nextTo"/>
+        <c:spPr>
+          <a:noFill/>
+          <a:ln w="9525" cap="flat" cmpd="sng" algn="ctr">
+            <a:solidFill>
+              <a:schemeClr val="tx1">
+                <a:lumMod val="15000"/>
+                <a:lumOff val="85000"/>
+              </a:schemeClr>
+            </a:solidFill>
+            <a:round/>
+          </a:ln>
+          <a:effectLst/>
+        </c:spPr>
+        <c:txPr>
+          <a:bodyPr rot="-60000000" spcFirstLastPara="1" vertOverflow="ellipsis" vert="horz" wrap="square" anchor="ctr" anchorCtr="1"/>
+          <a:lstStyle/>
+          <a:p>
+            <a:pPr>
+              <a:defRPr sz="900" b="0" i="0" u="none" strike="noStrike" kern="1200" baseline="0">
+                <a:solidFill>
+                  <a:schemeClr val="tx1">
+                    <a:lumMod val="65000"/>
+                    <a:lumOff val="35000"/>
+                  </a:schemeClr>
+                </a:solidFill>
+                <a:latin typeface="+mn-lt"/>
+                <a:ea typeface="+mn-ea"/>
+                <a:cs typeface="+mn-cs"/>
+              </a:defRPr>
+            </a:pPr>
+            <a:endParaRPr lang="en-US"/>
+          </a:p>
+        </c:txPr>
+        <c:crossAx val="540300960"/>
+        <c:crosses val="autoZero"/>
+        <c:auto val="1"/>
+        <c:lblAlgn val="ctr"/>
+        <c:lblOffset val="100"/>
+        <c:noMultiLvlLbl val="0"/>
+      </c:catAx>
+      <c:valAx>
+        <c:axId val="540300960"/>
+        <c:scaling>
+          <c:orientation val="minMax"/>
+        </c:scaling>
+        <c:delete val="0"/>
+        <c:axPos val="l"/>
+        <c:majorGridlines>
+          <c:spPr>
+            <a:ln w="9525" cap="flat" cmpd="sng" algn="ctr">
+              <a:solidFill>
+                <a:schemeClr val="tx1">
+                  <a:lumMod val="15000"/>
+                  <a:lumOff val="85000"/>
+                </a:schemeClr>
+              </a:solidFill>
+              <a:round/>
+            </a:ln>
+            <a:effectLst/>
+          </c:spPr>
+        </c:majorGridlines>
+        <c:title>
+          <c:tx>
+            <c:rich>
+              <a:bodyPr rot="-5400000" spcFirstLastPara="1" vertOverflow="ellipsis" vert="horz" wrap="square" anchor="ctr" anchorCtr="1"/>
+              <a:lstStyle/>
+              <a:p>
+                <a:pPr>
+                  <a:defRPr sz="1000" b="0" i="0" u="none" strike="noStrike" kern="1200" baseline="0">
+                    <a:solidFill>
+                      <a:schemeClr val="tx1">
+                        <a:lumMod val="65000"/>
+                        <a:lumOff val="35000"/>
+                      </a:schemeClr>
+                    </a:solidFill>
+                    <a:latin typeface="+mn-lt"/>
+                    <a:ea typeface="+mn-ea"/>
+                    <a:cs typeface="+mn-cs"/>
+                  </a:defRPr>
+                </a:pPr>
+                <a:r>
+                  <a:rPr lang="en-US"/>
+                  <a:t>Fibonacci</a:t>
+                </a:r>
+              </a:p>
+            </c:rich>
+          </c:tx>
+          <c:overlay val="0"/>
+          <c:spPr>
+            <a:noFill/>
+            <a:ln>
+              <a:noFill/>
+            </a:ln>
+            <a:effectLst/>
+          </c:spPr>
+          <c:txPr>
+            <a:bodyPr rot="-5400000" spcFirstLastPara="1" vertOverflow="ellipsis" vert="horz" wrap="square" anchor="ctr" anchorCtr="1"/>
+            <a:lstStyle/>
+            <a:p>
+              <a:pPr>
+                <a:defRPr sz="1000" b="0" i="0" u="none" strike="noStrike" kern="1200" baseline="0">
+                  <a:solidFill>
+                    <a:schemeClr val="tx1">
+                      <a:lumMod val="65000"/>
+                      <a:lumOff val="35000"/>
+                    </a:schemeClr>
+                  </a:solidFill>
+                  <a:latin typeface="+mn-lt"/>
+                  <a:ea typeface="+mn-ea"/>
+                  <a:cs typeface="+mn-cs"/>
+                </a:defRPr>
+              </a:pPr>
+              <a:endParaRPr lang="en-US"/>
+            </a:p>
+          </c:txPr>
+        </c:title>
+        <c:numFmt formatCode="General" sourceLinked="1"/>
+        <c:majorTickMark val="none"/>
+        <c:minorTickMark val="none"/>
+        <c:tickLblPos val="nextTo"/>
+        <c:spPr>
+          <a:noFill/>
+          <a:ln>
+            <a:noFill/>
+          </a:ln>
+          <a:effectLst/>
+        </c:spPr>
+        <c:txPr>
+          <a:bodyPr rot="-60000000" spcFirstLastPara="1" vertOverflow="ellipsis" vert="horz" wrap="square" anchor="ctr" anchorCtr="1"/>
+          <a:lstStyle/>
+          <a:p>
+            <a:pPr>
+              <a:defRPr sz="900" b="0" i="0" u="none" strike="noStrike" kern="1200" baseline="0">
+                <a:solidFill>
+                  <a:schemeClr val="tx1">
+                    <a:lumMod val="65000"/>
+                    <a:lumOff val="35000"/>
+                  </a:schemeClr>
+                </a:solidFill>
+                <a:latin typeface="+mn-lt"/>
+                <a:ea typeface="+mn-ea"/>
+                <a:cs typeface="+mn-cs"/>
+              </a:defRPr>
+            </a:pPr>
+            <a:endParaRPr lang="en-US"/>
+          </a:p>
+        </c:txPr>
+        <c:crossAx val="540290880"/>
+        <c:crosses val="autoZero"/>
+        <c:crossBetween val="between"/>
+      </c:valAx>
+      <c:spPr>
+        <a:noFill/>
+        <a:ln>
+          <a:noFill/>
+        </a:ln>
+        <a:effectLst/>
+      </c:spPr>
+    </c:plotArea>
+    <c:legend>
+      <c:legendPos val="b"/>
+      <c:overlay val="0"/>
+      <c:spPr>
+        <a:noFill/>
+        <a:ln>
+          <a:noFill/>
+        </a:ln>
+        <a:effectLst/>
+      </c:spPr>
+      <c:txPr>
+        <a:bodyPr rot="0" spcFirstLastPara="1" vertOverflow="ellipsis" vert="horz" wrap="square" anchor="ctr" anchorCtr="1"/>
+        <a:lstStyle/>
+        <a:p>
+          <a:pPr>
+            <a:defRPr sz="900" b="0" i="0" u="none" strike="noStrike" kern="1200" baseline="0">
+              <a:solidFill>
+                <a:schemeClr val="tx1">
+                  <a:lumMod val="65000"/>
+                  <a:lumOff val="35000"/>
+                </a:schemeClr>
+              </a:solidFill>
+              <a:latin typeface="+mn-lt"/>
+              <a:ea typeface="+mn-ea"/>
+              <a:cs typeface="+mn-cs"/>
+            </a:defRPr>
+          </a:pPr>
+          <a:endParaRPr lang="en-US"/>
+        </a:p>
+      </c:txPr>
+    </c:legend>
+    <c:plotVisOnly val="1"/>
+    <c:dispBlanksAs val="gap"/>
+    <c:showDLblsOverMax val="0"/>
+  </c:chart>
+  <c:spPr>
+    <a:solidFill>
+      <a:schemeClr val="bg1"/>
+    </a:solidFill>
+    <a:ln w="9525" cap="flat" cmpd="sng" algn="ctr">
+      <a:solidFill>
+        <a:schemeClr val="tx1">
+          <a:lumMod val="15000"/>
+          <a:lumOff val="85000"/>
+        </a:schemeClr>
+      </a:solidFill>
+      <a:round/>
+    </a:ln>
+    <a:effectLst/>
+  </c:spPr>
+  <c:txPr>
+    <a:bodyPr/>
+    <a:lstStyle/>
+    <a:p>
+      <a:pPr>
+        <a:defRPr/>
+      </a:pPr>
+      <a:endParaRPr lang="en-US"/>
+    </a:p>
+  </c:txPr>
+  <c:externalData r:id="rId3">
+    <c:autoUpdate val="0"/>
+  </c:externalData>
+</c:chartSpace>
+</file>
+
+<file path=word/charts/colors1.xml><?xml version="1.0" encoding="utf-8"?>
+<cs:colorStyle xmlns:cs="http://schemas.microsoft.com/office/drawing/2012/chartStyle" xmlns:a="http://schemas.openxmlformats.org/drawingml/2006/main" meth="cycle" id="10">
+  <a:schemeClr val="accent1"/>
+  <a:schemeClr val="accent2"/>
+  <a:schemeClr val="accent3"/>
+  <a:schemeClr val="accent4"/>
+  <a:schemeClr val="accent5"/>
+  <a:schemeClr val="accent6"/>
+  <cs:variation/>
+  <cs:variation>
+    <a:lumMod val="60000"/>
+  </cs:variation>
+  <cs:variation>
+    <a:lumMod val="80000"/>
+    <a:lumOff val="20000"/>
+  </cs:variation>
+  <cs:variation>
+    <a:lumMod val="80000"/>
+  </cs:variation>
+  <cs:variation>
+    <a:lumMod val="60000"/>
+    <a:lumOff val="40000"/>
+  </cs:variation>
+  <cs:variation>
+    <a:lumMod val="50000"/>
+  </cs:variation>
+  <cs:variation>
+    <a:lumMod val="70000"/>
+    <a:lumOff val="30000"/>
+  </cs:variation>
+  <cs:variation>
+    <a:lumMod val="70000"/>
+  </cs:variation>
+  <cs:variation>
+    <a:lumMod val="50000"/>
+    <a:lumOff val="50000"/>
+  </cs:variation>
+</cs:colorStyle>
+</file>
+
+<file path=word/charts/style1.xml><?xml version="1.0" encoding="utf-8"?>
+<cs:chartStyle xmlns:cs="http://schemas.microsoft.com/office/drawing/2012/chartStyle" xmlns:a="http://schemas.openxmlformats.org/drawingml/2006/main" id="227">
+  <cs:axisTitle>
+    <cs:lnRef idx="0"/>
+    <cs:fillRef idx="0"/>
+    <cs:effectRef idx="0"/>
+    <cs:fontRef idx="minor">
+      <a:schemeClr val="tx1">
+        <a:lumMod val="65000"/>
+        <a:lumOff val="35000"/>
+      </a:schemeClr>
+    </cs:fontRef>
+    <cs:defRPr sz="1000" kern="1200"/>
+  </cs:axisTitle>
+  <cs:categoryAxis>
+    <cs:lnRef idx="0"/>
+    <cs:fillRef idx="0"/>
+    <cs:effectRef idx="0"/>
+    <cs:fontRef idx="minor">
+      <a:schemeClr val="tx1">
+        <a:lumMod val="65000"/>
+        <a:lumOff val="35000"/>
+      </a:schemeClr>
+    </cs:fontRef>
+    <cs:spPr>
+      <a:ln w="9525" cap="flat" cmpd="sng" algn="ctr">
+        <a:solidFill>
+          <a:schemeClr val="tx1">
+            <a:lumMod val="15000"/>
+            <a:lumOff val="85000"/>
+          </a:schemeClr>
+        </a:solidFill>
+        <a:round/>
+      </a:ln>
+    </cs:spPr>
+    <cs:defRPr sz="900" kern="1200"/>
+  </cs:categoryAxis>
+  <cs:chartArea mods="allowNoFillOverride allowNoLineOverride">
+    <cs:lnRef idx="0"/>
+    <cs:fillRef idx="0"/>
+    <cs:effectRef idx="0"/>
+    <cs:fontRef idx="minor">
+      <a:schemeClr val="tx1"/>
+    </cs:fontRef>
+    <cs:spPr>
+      <a:solidFill>
+        <a:schemeClr val="bg1"/>
+      </a:solidFill>
+      <a:ln w="9525" cap="flat" cmpd="sng" algn="ctr">
+        <a:solidFill>
+          <a:schemeClr val="tx1">
+            <a:lumMod val="15000"/>
+            <a:lumOff val="85000"/>
+          </a:schemeClr>
+        </a:solidFill>
+        <a:round/>
+      </a:ln>
+    </cs:spPr>
+    <cs:defRPr sz="1000" kern="1200"/>
+  </cs:chartArea>
+  <cs:dataLabel>
+    <cs:lnRef idx="0"/>
+    <cs:fillRef idx="0"/>
+    <cs:effectRef idx="0"/>
+    <cs:fontRef idx="minor">
+      <a:schemeClr val="tx1">
+        <a:lumMod val="75000"/>
+        <a:lumOff val="25000"/>
+      </a:schemeClr>
+    </cs:fontRef>
+    <cs:defRPr sz="900" kern="1200"/>
+  </cs:dataLabel>
+  <cs:dataLabelCallout>
+    <cs:lnRef idx="0"/>
+    <cs:fillRef idx="0"/>
+    <cs:effectRef idx="0"/>
+    <cs:fontRef idx="minor">
+      <a:schemeClr val="dk1">
+        <a:lumMod val="65000"/>
+        <a:lumOff val="35000"/>
+      </a:schemeClr>
+    </cs:fontRef>
+    <cs:spPr>
+      <a:solidFill>
+        <a:schemeClr val="lt1"/>
+      </a:solidFill>
+      <a:ln>
+        <a:solidFill>
+          <a:schemeClr val="dk1">
+            <a:lumMod val="25000"/>
+            <a:lumOff val="75000"/>
+          </a:schemeClr>
+        </a:solidFill>
+      </a:ln>
+    </cs:spPr>
+    <cs:defRPr sz="900" kern="1200"/>
+    <cs:bodyPr rot="0" spcFirstLastPara="1" vertOverflow="clip" horzOverflow="clip" vert="horz" wrap="square" lIns="36576" tIns="18288" rIns="36576" bIns="18288" anchor="ctr" anchorCtr="1">
+      <a:spAutoFit/>
+    </cs:bodyPr>
+  </cs:dataLabelCallout>
+  <cs:dataPoint>
+    <cs:lnRef idx="0"/>
+    <cs:fillRef idx="1">
+      <cs:styleClr val="auto"/>
+    </cs:fillRef>
+    <cs:effectRef idx="0"/>
+    <cs:fontRef idx="minor">
+      <a:schemeClr val="tx1"/>
+    </cs:fontRef>
+    <cs:spPr>
+      <a:solidFill>
+        <a:schemeClr val="phClr"/>
+      </a:solidFill>
+    </cs:spPr>
+  </cs:dataPoint>
+  <cs:dataPoint3D>
+    <cs:lnRef idx="0"/>
+    <cs:fillRef idx="1">
+      <cs:styleClr val="auto"/>
+    </cs:fillRef>
+    <cs:effectRef idx="0"/>
+    <cs:fontRef idx="minor">
+      <a:schemeClr val="tx1"/>
+    </cs:fontRef>
+    <cs:spPr>
+      <a:solidFill>
+        <a:schemeClr val="phClr"/>
+      </a:solidFill>
+    </cs:spPr>
+  </cs:dataPoint3D>
+  <cs:dataPointLine>
+    <cs:lnRef idx="0">
+      <cs:styleClr val="auto"/>
+    </cs:lnRef>
+    <cs:fillRef idx="1"/>
+    <cs:effectRef idx="0"/>
+    <cs:fontRef idx="minor">
+      <a:schemeClr val="tx1"/>
+    </cs:fontRef>
+    <cs:spPr>
+      <a:ln w="28575" cap="rnd">
+        <a:solidFill>
+          <a:schemeClr val="phClr"/>
+        </a:solidFill>
+        <a:round/>
+      </a:ln>
+    </cs:spPr>
+  </cs:dataPointLine>
+  <cs:dataPointMarker>
+    <cs:lnRef idx="0">
+      <cs:styleClr val="auto"/>
+    </cs:lnRef>
+    <cs:fillRef idx="1">
+      <cs:styleClr val="auto"/>
+    </cs:fillRef>
+    <cs:effectRef idx="0"/>
+    <cs:fontRef idx="minor">
+      <a:schemeClr val="tx1"/>
+    </cs:fontRef>
+    <cs:spPr>
+      <a:solidFill>
+        <a:schemeClr val="phClr"/>
+      </a:solidFill>
+      <a:ln w="9525">
+        <a:solidFill>
+          <a:schemeClr val="phClr"/>
+        </a:solidFill>
+      </a:ln>
+    </cs:spPr>
+  </cs:dataPointMarker>
+  <cs:dataPointMarkerLayout symbol="circle" size="5"/>
+  <cs:dataPointWireframe>
+    <cs:lnRef idx="0">
+      <cs:styleClr val="auto"/>
+    </cs:lnRef>
+    <cs:fillRef idx="1"/>
+    <cs:effectRef idx="0"/>
+    <cs:fontRef idx="minor">
+      <a:schemeClr val="tx1"/>
+    </cs:fontRef>
+    <cs:spPr>
+      <a:ln w="9525" cap="rnd">
+        <a:solidFill>
+          <a:schemeClr val="phClr"/>
+        </a:solidFill>
+        <a:round/>
+      </a:ln>
+    </cs:spPr>
+  </cs:dataPointWireframe>
+  <cs:dataTable>
+    <cs:lnRef idx="0"/>
+    <cs:fillRef idx="0"/>
+    <cs:effectRef idx="0"/>
+    <cs:fontRef idx="minor">
+      <a:schemeClr val="tx1">
+        <a:lumMod val="65000"/>
+        <a:lumOff val="35000"/>
+      </a:schemeClr>
+    </cs:fontRef>
+    <cs:spPr>
+      <a:noFill/>
+      <a:ln w="9525" cap="flat" cmpd="sng" algn="ctr">
+        <a:solidFill>
+          <a:schemeClr val="tx1">
+            <a:lumMod val="15000"/>
+            <a:lumOff val="85000"/>
+          </a:schemeClr>
+        </a:solidFill>
+        <a:round/>
+      </a:ln>
+    </cs:spPr>
+    <cs:defRPr sz="900" kern="1200"/>
+  </cs:dataTable>
+  <cs:downBar>
+    <cs:lnRef idx="0"/>
+    <cs:fillRef idx="0"/>
+    <cs:effectRef idx="0"/>
+    <cs:fontRef idx="minor">
+      <a:schemeClr val="dk1"/>
+    </cs:fontRef>
+    <cs:spPr>
+      <a:solidFill>
+        <a:schemeClr val="dk1">
+          <a:lumMod val="65000"/>
+          <a:lumOff val="35000"/>
+        </a:schemeClr>
+      </a:solidFill>
+      <a:ln w="9525">
+        <a:solidFill>
+          <a:schemeClr val="tx1">
+            <a:lumMod val="65000"/>
+            <a:lumOff val="35000"/>
+          </a:schemeClr>
+        </a:solidFill>
+      </a:ln>
+    </cs:spPr>
+  </cs:downBar>
+  <cs:dropLine>
+    <cs:lnRef idx="0"/>
+    <cs:fillRef idx="0"/>
+    <cs:effectRef idx="0"/>
+    <cs:fontRef idx="minor">
+      <a:schemeClr val="tx1"/>
+    </cs:fontRef>
+    <cs:spPr>
+      <a:ln w="9525" cap="flat" cmpd="sng" algn="ctr">
+        <a:solidFill>
+          <a:schemeClr val="tx1">
+            <a:lumMod val="35000"/>
+            <a:lumOff val="65000"/>
+          </a:schemeClr>
+        </a:solidFill>
+        <a:round/>
+      </a:ln>
+    </cs:spPr>
+  </cs:dropLine>
+  <cs:errorBar>
+    <cs:lnRef idx="0"/>
+    <cs:fillRef idx="0"/>
+    <cs:effectRef idx="0"/>
+    <cs:fontRef idx="minor">
+      <a:schemeClr val="tx1"/>
+    </cs:fontRef>
+    <cs:spPr>
+      <a:ln w="9525" cap="flat" cmpd="sng" algn="ctr">
+        <a:solidFill>
+          <a:schemeClr val="tx1">
+            <a:lumMod val="65000"/>
+            <a:lumOff val="35000"/>
+          </a:schemeClr>
+        </a:solidFill>
+        <a:round/>
+      </a:ln>
+    </cs:spPr>
+  </cs:errorBar>
+  <cs:floor>
+    <cs:lnRef idx="0"/>
+    <cs:fillRef idx="0"/>
+    <cs:effectRef idx="0"/>
+    <cs:fontRef idx="minor">
+      <a:schemeClr val="tx1"/>
+    </cs:fontRef>
+    <cs:spPr>
+      <a:noFill/>
+      <a:ln>
+        <a:noFill/>
+      </a:ln>
+    </cs:spPr>
+  </cs:floor>
+  <cs:gridlineMajor>
+    <cs:lnRef idx="0"/>
+    <cs:fillRef idx="0"/>
+    <cs:effectRef idx="0"/>
+    <cs:fontRef idx="minor">
+      <a:schemeClr val="tx1"/>
+    </cs:fontRef>
+    <cs:spPr>
+      <a:ln w="9525" cap="flat" cmpd="sng" algn="ctr">
+        <a:solidFill>
+          <a:schemeClr val="tx1">
+            <a:lumMod val="15000"/>
+            <a:lumOff val="85000"/>
+          </a:schemeClr>
+        </a:solidFill>
+        <a:round/>
+      </a:ln>
+    </cs:spPr>
+  </cs:gridlineMajor>
+  <cs:gridlineMinor>
+    <cs:lnRef idx="0"/>
+    <cs:fillRef idx="0"/>
+    <cs:effectRef idx="0"/>
+    <cs:fontRef idx="minor">
+      <a:schemeClr val="tx1"/>
+    </cs:fontRef>
+    <cs:spPr>
+      <a:ln w="9525" cap="flat" cmpd="sng" algn="ctr">
+        <a:solidFill>
+          <a:schemeClr val="tx1">
+            <a:lumMod val="5000"/>
+            <a:lumOff val="95000"/>
+          </a:schemeClr>
+        </a:solidFill>
+        <a:round/>
+      </a:ln>
+    </cs:spPr>
+  </cs:gridlineMinor>
+  <cs:hiLoLine>
+    <cs:lnRef idx="0"/>
+    <cs:fillRef idx="0"/>
+    <cs:effectRef idx="0"/>
+    <cs:fontRef idx="minor">
+      <a:schemeClr val="tx1"/>
+    </cs:fontRef>
+    <cs:spPr>
+      <a:ln w="9525" cap="flat" cmpd="sng" algn="ctr">
+        <a:solidFill>
+          <a:schemeClr val="tx1">
+            <a:lumMod val="75000"/>
+            <a:lumOff val="25000"/>
+          </a:schemeClr>
+        </a:solidFill>
+        <a:round/>
+      </a:ln>
+    </cs:spPr>
+  </cs:hiLoLine>
+  <cs:leaderLine>
+    <cs:lnRef idx="0"/>
+    <cs:fillRef idx="0"/>
+    <cs:effectRef idx="0"/>
+    <cs:fontRef idx="minor">
+      <a:schemeClr val="tx1"/>
+    </cs:fontRef>
+    <cs:spPr>
+      <a:ln w="9525" cap="flat" cmpd="sng" algn="ctr">
+        <a:solidFill>
+          <a:schemeClr val="tx1">
+            <a:lumMod val="35000"/>
+            <a:lumOff val="65000"/>
+          </a:schemeClr>
+        </a:solidFill>
+        <a:round/>
+      </a:ln>
+    </cs:spPr>
+  </cs:leaderLine>
+  <cs:legend>
+    <cs:lnRef idx="0"/>
+    <cs:fillRef idx="0"/>
+    <cs:effectRef idx="0"/>
+    <cs:fontRef idx="minor">
+      <a:schemeClr val="tx1">
+        <a:lumMod val="65000"/>
+        <a:lumOff val="35000"/>
+      </a:schemeClr>
+    </cs:fontRef>
+    <cs:defRPr sz="900" kern="1200"/>
+  </cs:legend>
+  <cs:plotArea mods="allowNoFillOverride allowNoLineOverride">
+    <cs:lnRef idx="0"/>
+    <cs:fillRef idx="0"/>
+    <cs:effectRef idx="0"/>
+    <cs:fontRef idx="minor">
+      <a:schemeClr val="tx1"/>
+    </cs:fontRef>
+  </cs:plotArea>
+  <cs:plotArea3D mods="allowNoFillOverride allowNoLineOverride">
+    <cs:lnRef idx="0"/>
+    <cs:fillRef idx="0"/>
+    <cs:effectRef idx="0"/>
+    <cs:fontRef idx="minor">
+      <a:schemeClr val="tx1"/>
+    </cs:fontRef>
+  </cs:plotArea3D>
+  <cs:seriesAxis>
+    <cs:lnRef idx="0"/>
+    <cs:fillRef idx="0"/>
+    <cs:effectRef idx="0"/>
+    <cs:fontRef idx="minor">
+      <a:schemeClr val="tx1">
+        <a:lumMod val="65000"/>
+        <a:lumOff val="35000"/>
+      </a:schemeClr>
+    </cs:fontRef>
+    <cs:defRPr sz="900" kern="1200"/>
+  </cs:seriesAxis>
+  <cs:seriesLine>
+    <cs:lnRef idx="0"/>
+    <cs:fillRef idx="0"/>
+    <cs:effectRef idx="0"/>
+    <cs:fontRef idx="minor">
+      <a:schemeClr val="tx1"/>
+    </cs:fontRef>
+    <cs:spPr>
+      <a:ln w="9525" cap="flat" cmpd="sng" algn="ctr">
+        <a:solidFill>
+          <a:schemeClr val="tx1">
+            <a:lumMod val="35000"/>
+            <a:lumOff val="65000"/>
+          </a:schemeClr>
+        </a:solidFill>
+        <a:round/>
+      </a:ln>
+    </cs:spPr>
+  </cs:seriesLine>
+  <cs:title>
+    <cs:lnRef idx="0"/>
+    <cs:fillRef idx="0"/>
+    <cs:effectRef idx="0"/>
+    <cs:fontRef idx="minor">
+      <a:schemeClr val="tx1">
+        <a:lumMod val="65000"/>
+        <a:lumOff val="35000"/>
+      </a:schemeClr>
+    </cs:fontRef>
+    <cs:defRPr sz="1400" b="0" kern="1200" spc="0" baseline="0"/>
+  </cs:title>
+  <cs:trendline>
+    <cs:lnRef idx="0">
+      <cs:styleClr val="auto"/>
+    </cs:lnRef>
+    <cs:fillRef idx="0"/>
+    <cs:effectRef idx="0"/>
+    <cs:fontRef idx="minor">
+      <a:schemeClr val="tx1"/>
+    </cs:fontRef>
+    <cs:spPr>
+      <a:ln w="19050" cap="rnd">
+        <a:solidFill>
+          <a:schemeClr val="phClr"/>
+        </a:solidFill>
+        <a:prstDash val="sysDot"/>
+      </a:ln>
+    </cs:spPr>
+  </cs:trendline>
+  <cs:trendlineLabel>
+    <cs:lnRef idx="0"/>
+    <cs:fillRef idx="0"/>
+    <cs:effectRef idx="0"/>
+    <cs:fontRef idx="minor">
+      <a:schemeClr val="tx1">
+        <a:lumMod val="65000"/>
+        <a:lumOff val="35000"/>
+      </a:schemeClr>
+    </cs:fontRef>
+    <cs:defRPr sz="900" kern="1200"/>
+  </cs:trendlineLabel>
+  <cs:upBar>
+    <cs:lnRef idx="0"/>
+    <cs:fillRef idx="0"/>
+    <cs:effectRef idx="0"/>
+    <cs:fontRef idx="minor">
+      <a:schemeClr val="dk1"/>
+    </cs:fontRef>
+    <cs:spPr>
+      <a:solidFill>
+        <a:schemeClr val="lt1"/>
+      </a:solidFill>
+      <a:ln w="9525">
+        <a:solidFill>
+          <a:schemeClr val="tx1">
+            <a:lumMod val="15000"/>
+            <a:lumOff val="85000"/>
+          </a:schemeClr>
+        </a:solidFill>
+      </a:ln>
+    </cs:spPr>
+  </cs:upBar>
+  <cs:valueAxis>
+    <cs:lnRef idx="0"/>
+    <cs:fillRef idx="0"/>
+    <cs:effectRef idx="0"/>
+    <cs:fontRef idx="minor">
+      <a:schemeClr val="tx1">
+        <a:lumMod val="65000"/>
+        <a:lumOff val="35000"/>
+      </a:schemeClr>
+    </cs:fontRef>
+    <cs:defRPr sz="900" kern="1200"/>
+  </cs:valueAxis>
+  <cs:wall>
+    <cs:lnRef idx="0"/>
+    <cs:fillRef idx="0"/>
+    <cs:effectRef idx="0"/>
+    <cs:fontRef idx="minor">
+      <a:schemeClr val="tx1"/>
+    </cs:fontRef>
+    <cs:spPr>
+      <a:noFill/>
+      <a:ln>
+        <a:noFill/>
+      </a:ln>
+    </cs:spPr>
+  </cs:wall>
+</cs:chartStyle>
+</file>
+
 <file path=word/theme/theme1.xml><?xml version="1.0" encoding="utf-8"?>
 <a:theme xmlns:a="http://schemas.openxmlformats.org/drawingml/2006/main" name="Office Theme">
   <a:themeElements>

</xml_diff>

<commit_message>
Docs: Atualização da documentação
</commit_message>
<xml_diff>
--- a/Documentação HerpSafe/Documentação HerpSafe S2.docx
+++ b/Documentação HerpSafe/Documentação HerpSafe S2.docx
@@ -1529,21 +1529,7 @@
         <w:rPr>
           <w:rFonts w:ascii="Arial" w:eastAsia="Arial" w:hAnsi="Arial" w:cs="Arial"/>
         </w:rPr>
-        <w:t xml:space="preserve">O aquecimento global tem intensificado as temperaturas médias globais, afetando diretamente os ecossistemas que têm nas condições de temperatura e umidade fatores cruciais que impactam diretamente a qualidade de vida dos animais. Entre estes ecossistemas afetados, está o de serpentes criadas em cativeiro.  Estes animais, por serem </w:t>
-      </w:r>
-      <w:proofErr w:type="spellStart"/>
-      <w:r>
-        <w:rPr>
-          <w:rFonts w:ascii="Arial" w:eastAsia="Arial" w:hAnsi="Arial" w:cs="Arial"/>
-        </w:rPr>
-        <w:t>ectotérmicos</w:t>
-      </w:r>
-      <w:proofErr w:type="spellEnd"/>
-      <w:r>
-        <w:rPr>
-          <w:rFonts w:ascii="Arial" w:eastAsia="Arial" w:hAnsi="Arial" w:cs="Arial"/>
-        </w:rPr>
-        <w:t xml:space="preserve">, são extremamente dependentes de fontes externas para regularem sua temperatura corporal. Em cativeiro, a elevação das temperaturas externas pode dificultar a manutenção de condições ambientais ideais nos recintos, deixando o controle preciso de temperatura e umidade ainda mais desafiador. </w:t>
+        <w:t xml:space="preserve">O aquecimento global tem intensificado as temperaturas médias globais, afetando diretamente os ecossistemas que têm nas condições de temperatura e umidade fatores cruciais que impactam diretamente a qualidade de vida dos animais. Entre estes ecossistemas afetados, está o de serpentes criadas em cativeiro.  Estes animais, por serem ectotérmicos, são extremamente dependentes de fontes externas para regularem sua temperatura corporal. Em cativeiro, a elevação das temperaturas externas pode dificultar a manutenção de condições ambientais ideais nos recintos, deixando o controle preciso de temperatura e umidade ainda mais desafiador. </w:t>
       </w:r>
     </w:p>
     <w:p>
@@ -1634,21 +1620,7 @@
         <w:rPr>
           <w:rFonts w:ascii="Arial" w:eastAsia="Arial" w:hAnsi="Arial" w:cs="Arial"/>
         </w:rPr>
-        <w:t xml:space="preserve">Por fim, como apontado pela Animal </w:t>
-      </w:r>
-      <w:proofErr w:type="spellStart"/>
-      <w:r>
-        <w:rPr>
-          <w:rFonts w:ascii="Arial" w:eastAsia="Arial" w:hAnsi="Arial" w:cs="Arial"/>
-        </w:rPr>
-        <w:t>Ethics</w:t>
-      </w:r>
-      <w:proofErr w:type="spellEnd"/>
-      <w:r>
-        <w:rPr>
-          <w:rFonts w:ascii="Arial" w:eastAsia="Arial" w:hAnsi="Arial" w:cs="Arial"/>
-        </w:rPr>
-        <w:t xml:space="preserve">, flutuações de temperatura podem levar à morte de populações inteiras de </w:t>
+        <w:t xml:space="preserve">Por fim, como apontado pela Animal Ethics, flutuações de temperatura podem levar à morte de populações inteiras de </w:t>
       </w:r>
       <w:r>
         <w:rPr>
@@ -1672,21 +1644,7 @@
         <w:rPr>
           <w:rFonts w:ascii="Arial" w:eastAsia="Arial" w:hAnsi="Arial" w:cs="Arial"/>
         </w:rPr>
-        <w:t xml:space="preserve">Portanto, é essencial que os criadouros de serpentes implementem sistemas de controle ambiental mais robustos e eficientes para garantir o bem-estar dos animais em face dos problemas apresentados. E é com esta situação em vista que a </w:t>
-      </w:r>
-      <w:proofErr w:type="spellStart"/>
-      <w:r>
-        <w:rPr>
-          <w:rFonts w:ascii="Arial" w:eastAsia="Arial" w:hAnsi="Arial" w:cs="Arial"/>
-        </w:rPr>
-        <w:t>HerpSafe</w:t>
-      </w:r>
-      <w:proofErr w:type="spellEnd"/>
-      <w:r>
-        <w:rPr>
-          <w:rFonts w:ascii="Arial" w:eastAsia="Arial" w:hAnsi="Arial" w:cs="Arial"/>
-        </w:rPr>
-        <w:t xml:space="preserve"> oferece uma solução completa de monitoramento de temperatura e umidade que permite aos criadores acompanharem, em tempo real, as condições de cada um dos seus recintos, garantindo respostas rápidas conforme a necessidade e melhorando a saúde e o bem-estar de suas serpentes.</w:t>
+        <w:t>Portanto, é essencial que os criadouros de serpentes implementem sistemas de controle ambiental mais robustos e eficientes para garantir o bem-estar dos animais em face dos problemas apresentados. E é com esta situação em vista que a HerpSafe oferece uma solução completa de monitoramento de temperatura e umidade que permite aos criadores acompanharem, em tempo real, as condições de cada um dos seus recintos, garantindo respostas rápidas conforme a necessidade e melhorando a saúde e o bem-estar de suas serpentes.</w:t>
       </w:r>
     </w:p>
     <w:p>
@@ -1957,14 +1915,12 @@
         </w:rPr>
         <w:t xml:space="preserve"> (</w:t>
       </w:r>
-      <w:proofErr w:type="spellStart"/>
       <w:r>
         <w:rPr>
           <w:rFonts w:ascii="Arial" w:eastAsia="Arial" w:hAnsi="Arial" w:cs="Arial"/>
         </w:rPr>
         <w:t>Sreptile</w:t>
       </w:r>
-      <w:proofErr w:type="spellEnd"/>
       <w:r>
         <w:rPr>
           <w:rFonts w:ascii="Arial" w:eastAsia="Arial" w:hAnsi="Arial" w:cs="Arial"/>
@@ -2068,62 +2024,34 @@
           <w:i/>
           <w:iCs/>
         </w:rPr>
-        <w:t xml:space="preserve">Projeção realizada com base nos dados do criatório </w:t>
-      </w:r>
-      <w:proofErr w:type="spellStart"/>
+        <w:t>Projeção realizada com base nos dados do criatório Jibóias Brasil</w:t>
+      </w:r>
       <w:r>
         <w:rPr>
           <w:rFonts w:ascii="Aptos" w:eastAsia="Aptos" w:hAnsi="Aptos" w:cs="Aptos"/>
           <w:i/>
           <w:iCs/>
         </w:rPr>
-        <w:t>Jibóias</w:t>
-      </w:r>
-      <w:proofErr w:type="spellEnd"/>
+        <w:t xml:space="preserve"> e</w:t>
+      </w:r>
       <w:r>
         <w:rPr>
           <w:rFonts w:ascii="Aptos" w:eastAsia="Aptos" w:hAnsi="Aptos" w:cs="Aptos"/>
           <w:i/>
           <w:iCs/>
         </w:rPr>
-        <w:t xml:space="preserve"> Brasil</w:t>
-      </w:r>
-      <w:r>
+        <w:t xml:space="preserve"> Abinpet</w:t>
+      </w:r>
+    </w:p>
+    <w:p>
+      <w:pPr>
+        <w:spacing w:before="240" w:after="240"/>
+        <w:jc w:val="center"/>
         <w:rPr>
           <w:rFonts w:ascii="Aptos" w:eastAsia="Aptos" w:hAnsi="Aptos" w:cs="Aptos"/>
           <w:i/>
           <w:iCs/>
         </w:rPr>
-        <w:t xml:space="preserve"> e</w:t>
-      </w:r>
-      <w:r>
-        <w:rPr>
-          <w:rFonts w:ascii="Aptos" w:eastAsia="Aptos" w:hAnsi="Aptos" w:cs="Aptos"/>
-          <w:i/>
-          <w:iCs/>
-        </w:rPr>
-        <w:t xml:space="preserve"> </w:t>
-      </w:r>
-      <w:proofErr w:type="spellStart"/>
-      <w:r>
-        <w:rPr>
-          <w:rFonts w:ascii="Aptos" w:eastAsia="Aptos" w:hAnsi="Aptos" w:cs="Aptos"/>
-          <w:i/>
-          <w:iCs/>
-        </w:rPr>
-        <w:t>Abinpet</w:t>
-      </w:r>
-      <w:proofErr w:type="spellEnd"/>
-    </w:p>
-    <w:p>
-      <w:pPr>
-        <w:spacing w:before="240" w:after="240"/>
-        <w:jc w:val="center"/>
-        <w:rPr>
-          <w:rFonts w:ascii="Aptos" w:eastAsia="Aptos" w:hAnsi="Aptos" w:cs="Aptos"/>
-          <w:i/>
-          <w:iCs/>
-        </w:rPr>
       </w:pPr>
     </w:p>
     <w:p>
@@ -2206,14 +2134,12 @@
         </w:rPr>
         <w:t xml:space="preserve">citaremos </w:t>
       </w:r>
-      <w:proofErr w:type="spellStart"/>
       <w:r>
         <w:rPr>
           <w:rFonts w:ascii="Arial" w:eastAsia="Arial" w:hAnsi="Arial" w:cs="Arial"/>
         </w:rPr>
         <w:t>Zisiqiao</w:t>
       </w:r>
-      <w:proofErr w:type="spellEnd"/>
       <w:r>
         <w:rPr>
           <w:rFonts w:ascii="Arial" w:eastAsia="Arial" w:hAnsi="Arial" w:cs="Arial"/>
@@ -2975,21 +2901,7 @@
         <w:rPr>
           <w:rFonts w:ascii="Arial" w:eastAsia="Arial" w:hAnsi="Arial" w:cs="Arial"/>
         </w:rPr>
-        <w:t xml:space="preserve">. Uma dessas iniciativas é a implementação de sistemas de monitoramento ambiental automatizados, que permitem o controle preciso desses parâmetros, garantindo o bem-estar dos animais. Por exemplo, dispositivos como o </w:t>
-      </w:r>
-      <w:proofErr w:type="spellStart"/>
-      <w:r>
-        <w:rPr>
-          <w:rFonts w:ascii="Arial" w:eastAsia="Arial" w:hAnsi="Arial" w:cs="Arial"/>
-        </w:rPr>
-        <w:t>MEXBox</w:t>
-      </w:r>
-      <w:proofErr w:type="spellEnd"/>
-      <w:r>
-        <w:rPr>
-          <w:rFonts w:ascii="Arial" w:eastAsia="Arial" w:hAnsi="Arial" w:cs="Arial"/>
-        </w:rPr>
-        <w:t xml:space="preserve"> permitem o monitoramento em tempo real e o controle remoto dos parâmetros ambientais dos recintos, contribuindo para a manutenção de condições ideais para os animais.​</w:t>
+        <w:t>. Uma dessas iniciativas é a implementação de sistemas de monitoramento ambiental automatizados, que permitem o controle preciso desses parâmetros, garantindo o bem-estar dos animais. Por exemplo, dispositivos como o MEXBox permitem o monitoramento em tempo real e o controle remoto dos parâmetros ambientais dos recintos, contribuindo para a manutenção de condições ideais para os animais.​</w:t>
       </w:r>
     </w:p>
     <w:p>
@@ -3170,21 +3082,7 @@
         <w:rPr>
           <w:rFonts w:ascii="Arial" w:eastAsia="Arial" w:hAnsi="Arial" w:cs="Arial"/>
         </w:rPr>
-        <w:t xml:space="preserve">Com base em pesquisa da Unesp referente ao manejo de serpentes em cativeiro (Paiva, </w:t>
-      </w:r>
-      <w:proofErr w:type="spellStart"/>
-      <w:r>
-        <w:rPr>
-          <w:rFonts w:ascii="Arial" w:eastAsia="Arial" w:hAnsi="Arial" w:cs="Arial"/>
-        </w:rPr>
-        <w:t>Barraviera</w:t>
-      </w:r>
-      <w:proofErr w:type="spellEnd"/>
-      <w:r>
-        <w:rPr>
-          <w:rFonts w:ascii="Arial" w:eastAsia="Arial" w:hAnsi="Arial" w:cs="Arial"/>
-        </w:rPr>
-        <w:t xml:space="preserve"> &amp; Araújo Júnior, 2015), estima-se que problemas nas condições de temperatura e umidade nos recintos de serpentes podem causar uma mortalidade de 20%, além de reduzir a fertilidade em cerca de 35%.</w:t>
+        <w:t>Com base em pesquisa da Unesp referente ao manejo de serpentes em cativeiro (Paiva, Barraviera &amp; Araújo Júnior, 2015), estima-se que problemas nas condições de temperatura e umidade nos recintos de serpentes podem causar uma mortalidade de 20%, além de reduzir a fertilidade em cerca de 35%.</w:t>
       </w:r>
     </w:p>
     <w:p>
@@ -4220,33 +4118,11 @@
           <w:rFonts w:ascii="Arial" w:eastAsia="Arial" w:hAnsi="Arial" w:cs="Arial"/>
         </w:rPr>
       </w:pPr>
-      <w:proofErr w:type="spellStart"/>
-      <w:r>
-        <w:rPr>
-          <w:rFonts w:ascii="Arial" w:eastAsia="Arial" w:hAnsi="Arial" w:cs="Arial"/>
-        </w:rPr>
-        <w:t>Product</w:t>
-      </w:r>
-      <w:proofErr w:type="spellEnd"/>
-      <w:r>
-        <w:rPr>
-          <w:rFonts w:ascii="Arial" w:eastAsia="Arial" w:hAnsi="Arial" w:cs="Arial"/>
-        </w:rPr>
-        <w:t xml:space="preserve"> </w:t>
-      </w:r>
-      <w:proofErr w:type="spellStart"/>
-      <w:r>
-        <w:rPr>
-          <w:rFonts w:ascii="Arial" w:eastAsia="Arial" w:hAnsi="Arial" w:cs="Arial"/>
-        </w:rPr>
-        <w:t>Owner</w:t>
-      </w:r>
-      <w:proofErr w:type="spellEnd"/>
-      <w:r>
-        <w:rPr>
-          <w:rFonts w:ascii="Arial" w:eastAsia="Arial" w:hAnsi="Arial" w:cs="Arial"/>
-        </w:rPr>
-        <w:t xml:space="preserve">: </w:t>
+      <w:r>
+        <w:rPr>
+          <w:rFonts w:ascii="Arial" w:eastAsia="Arial" w:hAnsi="Arial" w:cs="Arial"/>
+        </w:rPr>
+        <w:t xml:space="preserve">Product Owner: </w:t>
       </w:r>
       <w:r>
         <w:rPr>
@@ -4497,30 +4373,8 @@
         <w:rPr>
           <w:rFonts w:ascii="Arial" w:eastAsia="Arial" w:hAnsi="Arial" w:cs="Arial"/>
         </w:rPr>
-        <w:t xml:space="preserve">Design gráfico: </w:t>
-      </w:r>
-      <w:proofErr w:type="spellStart"/>
-      <w:r>
-        <w:rPr>
-          <w:rFonts w:ascii="Arial" w:eastAsia="Arial" w:hAnsi="Arial" w:cs="Arial"/>
-        </w:rPr>
-        <w:t>Figma</w:t>
-      </w:r>
-      <w:proofErr w:type="spellEnd"/>
-      <w:r>
-        <w:rPr>
-          <w:rFonts w:ascii="Arial" w:eastAsia="Arial" w:hAnsi="Arial" w:cs="Arial"/>
-        </w:rPr>
-        <w:t xml:space="preserve">, </w:t>
-      </w:r>
-      <w:proofErr w:type="spellStart"/>
-      <w:r>
-        <w:rPr>
-          <w:rFonts w:ascii="Arial" w:eastAsia="Arial" w:hAnsi="Arial" w:cs="Arial"/>
-        </w:rPr>
-        <w:t>Canva</w:t>
-      </w:r>
-      <w:proofErr w:type="spellEnd"/>
+        <w:t>Design gráfico: Figma, Canva</w:t>
+      </w:r>
     </w:p>
     <w:p>
       <w:pPr>
@@ -4603,21 +4457,7 @@
         <w:rPr>
           <w:rFonts w:ascii="Arial" w:eastAsia="Arial" w:hAnsi="Arial" w:cs="Arial"/>
         </w:rPr>
-        <w:t xml:space="preserve"> na </w:t>
-      </w:r>
-      <w:proofErr w:type="spellStart"/>
-      <w:r>
-        <w:rPr>
-          <w:rFonts w:ascii="Arial" w:eastAsia="Arial" w:hAnsi="Arial" w:cs="Arial"/>
-        </w:rPr>
-        <w:t>VMLinux</w:t>
-      </w:r>
-      <w:proofErr w:type="spellEnd"/>
-      <w:r>
-        <w:rPr>
-          <w:rFonts w:ascii="Arial" w:eastAsia="Arial" w:hAnsi="Arial" w:cs="Arial"/>
-        </w:rPr>
-        <w:t xml:space="preserve"> e inserir os dados do Arduino</w:t>
+        <w:t xml:space="preserve"> na VMLinux e inserir os dados do Arduino</w:t>
       </w:r>
       <w:r>
         <w:rPr>
@@ -4784,28 +4624,12 @@
         </w:rPr>
         <w:t xml:space="preserve">: </w:t>
       </w:r>
-      <w:proofErr w:type="spellStart"/>
-      <w:r>
-        <w:rPr>
-          <w:rFonts w:ascii="Arial" w:eastAsia="Arial" w:hAnsi="Arial" w:cs="Arial"/>
-        </w:rPr>
-        <w:t>Trello</w:t>
-      </w:r>
-      <w:proofErr w:type="spellEnd"/>
-      <w:r>
-        <w:rPr>
-          <w:rFonts w:ascii="Arial" w:eastAsia="Arial" w:hAnsi="Arial" w:cs="Arial"/>
-        </w:rPr>
-        <w:t xml:space="preserve">, </w:t>
-      </w:r>
-      <w:proofErr w:type="spellStart"/>
-      <w:r>
-        <w:rPr>
-          <w:rFonts w:ascii="Arial" w:eastAsia="Arial" w:hAnsi="Arial" w:cs="Arial"/>
-        </w:rPr>
-        <w:t>Git</w:t>
-      </w:r>
-      <w:proofErr w:type="spellEnd"/>
+      <w:r>
+        <w:rPr>
+          <w:rFonts w:ascii="Arial" w:eastAsia="Arial" w:hAnsi="Arial" w:cs="Arial"/>
+        </w:rPr>
+        <w:t>Trello, Git</w:t>
+      </w:r>
       <w:r>
         <w:rPr>
           <w:rFonts w:ascii="Arial" w:eastAsia="Arial" w:hAnsi="Arial" w:cs="Arial"/>
@@ -6596,6 +6420,65 @@
     <w:p>
       <w:pPr>
         <w:pStyle w:val="PargrafodaLista"/>
+        <w:numPr>
+          <w:ilvl w:val="1"/>
+          <w:numId w:val="8"/>
+        </w:numPr>
+        <w:rPr>
+          <w:rFonts w:ascii="Arial" w:hAnsi="Arial" w:cs="Arial"/>
+        </w:rPr>
+      </w:pPr>
+      <w:r>
+        <w:rPr>
+          <w:rFonts w:ascii="Arial" w:hAnsi="Arial" w:cs="Arial"/>
+        </w:rPr>
+        <w:t>Leitura do manual de instalação: Assume-se que antes de fazer a instalação o cliente ou o prestador de serviço se atentarão a leitura do manual, com o intuito de entenderem claramente como fazer a instalação do sensor HS04 de maneira correta.</w:t>
+      </w:r>
+    </w:p>
+    <w:p>
+      <w:pPr>
+        <w:pStyle w:val="PargrafodaLista"/>
+        <w:rPr>
+          <w:rFonts w:ascii="Arial" w:hAnsi="Arial" w:cs="Arial"/>
+        </w:rPr>
+      </w:pPr>
+    </w:p>
+    <w:p>
+      <w:pPr>
+        <w:pStyle w:val="PargrafodaLista"/>
+        <w:numPr>
+          <w:ilvl w:val="1"/>
+          <w:numId w:val="8"/>
+        </w:numPr>
+        <w:rPr>
+          <w:rFonts w:ascii="Arial" w:hAnsi="Arial" w:cs="Arial"/>
+        </w:rPr>
+      </w:pPr>
+      <w:r>
+        <w:rPr>
+          <w:rFonts w:ascii="Arial" w:hAnsi="Arial" w:cs="Arial"/>
+        </w:rPr>
+        <w:t xml:space="preserve">Leitura do manual para manutenção: Assume-se que antes de fazer a manutenção o cliente ou o prestador de serviço se atentarão a leitura do manual, com o intuito de entenderem </w:t>
+      </w:r>
+      <w:r>
+        <w:rPr>
+          <w:rFonts w:ascii="Arial" w:hAnsi="Arial" w:cs="Arial"/>
+        </w:rPr>
+        <w:lastRenderedPageBreak/>
+        <w:t>claramente como fazer a manutenção do sensor HS04 de forma correta.</w:t>
+      </w:r>
+    </w:p>
+    <w:p>
+      <w:pPr>
+        <w:pStyle w:val="PargrafodaLista"/>
+        <w:rPr>
+          <w:rFonts w:ascii="Arial" w:hAnsi="Arial" w:cs="Arial"/>
+        </w:rPr>
+      </w:pPr>
+    </w:p>
+    <w:p>
+      <w:pPr>
+        <w:pStyle w:val="PargrafodaLista"/>
         <w:rPr>
           <w:rFonts w:ascii="Arial" w:hAnsi="Arial" w:cs="Arial"/>
         </w:rPr>
@@ -6676,7 +6559,6 @@
           <w:i/>
           <w:iCs/>
         </w:rPr>
-        <w:lastRenderedPageBreak/>
         <w:t xml:space="preserve">Riscos e Restrições </w:t>
       </w:r>
     </w:p>
@@ -7088,7 +6970,6 @@
         <w:rPr>
           <w:rFonts w:ascii="Arial" w:hAnsi="Arial" w:cs="Arial"/>
         </w:rPr>
-        <w:lastRenderedPageBreak/>
         <w:t>Recursos humanos: A equipe disponível para o projeto é limitada, o que pode afetar o tempo de desenvolvimento.</w:t>
       </w:r>
     </w:p>
@@ -7407,6 +7288,7 @@
         <w:rPr>
           <w:rFonts w:ascii="Arial" w:hAnsi="Arial" w:cs="Arial"/>
         </w:rPr>
+        <w:lastRenderedPageBreak/>
         <w:t>O site será responsivo e otimizado para garantir uma boa experiência em dispositivos desktops</w:t>
       </w:r>
       <w:r>
@@ -7501,7 +7383,6 @@
           <w:i/>
           <w:iCs/>
         </w:rPr>
-        <w:lastRenderedPageBreak/>
         <w:t>Exclusões:</w:t>
       </w:r>
     </w:p>
@@ -7755,14 +7636,7 @@
         <w:rPr>
           <w:rFonts w:ascii="Arial" w:hAnsi="Arial" w:cs="Arial"/>
         </w:rPr>
-        <w:t xml:space="preserve">a </w:t>
-      </w:r>
-      <w:proofErr w:type="spellStart"/>
-      <w:r>
-        <w:rPr>
-          <w:rFonts w:ascii="Arial" w:hAnsi="Arial" w:cs="Arial"/>
-        </w:rPr>
-        <w:t>H</w:t>
+        <w:t>a H</w:t>
       </w:r>
       <w:r>
         <w:rPr>
@@ -7782,7 +7656,6 @@
         </w:rPr>
         <w:t>Safe</w:t>
       </w:r>
-      <w:proofErr w:type="spellEnd"/>
       <w:r>
         <w:rPr>
           <w:rFonts w:ascii="Arial" w:hAnsi="Arial" w:cs="Arial"/>
@@ -7850,6 +7723,7 @@
         <w:rPr>
           <w:rFonts w:ascii="Arial" w:hAnsi="Arial" w:cs="Arial"/>
         </w:rPr>
+        <w:lastRenderedPageBreak/>
         <w:t xml:space="preserve">O </w:t>
       </w:r>
       <w:r>
@@ -7933,7 +7807,6 @@
           <w:i/>
           <w:iCs/>
         </w:rPr>
-        <w:lastRenderedPageBreak/>
         <w:t>Fluxogramas</w:t>
       </w:r>
       <w:r>
@@ -8106,6 +7979,7 @@
         <w:rPr>
           <w:noProof/>
         </w:rPr>
+        <w:lastRenderedPageBreak/>
         <w:drawing>
           <wp:inline distT="0" distB="0" distL="0" distR="0" wp14:anchorId="60A7BF64" wp14:editId="11C33062">
             <wp:extent cx="5400040" cy="2393315"/>
@@ -8251,6 +8125,7 @@
         <w:rPr>
           <w:noProof/>
         </w:rPr>
+        <w:lastRenderedPageBreak/>
         <w:drawing>
           <wp:inline distT="0" distB="0" distL="0" distR="0" wp14:anchorId="27CE3447" wp14:editId="66B92759">
             <wp:extent cx="3323743" cy="6644640"/>
@@ -8365,16 +8240,9 @@
         <w:rPr>
           <w:rFonts w:ascii="Arial" w:hAnsi="Arial" w:cs="Arial"/>
         </w:rPr>
-        <w:t xml:space="preserve">Gráfico do </w:t>
-      </w:r>
-      <w:proofErr w:type="spellStart"/>
-      <w:r>
-        <w:rPr>
-          <w:rFonts w:ascii="Arial" w:hAnsi="Arial" w:cs="Arial"/>
-        </w:rPr>
-        <w:t>Burndown</w:t>
-      </w:r>
-      <w:proofErr w:type="spellEnd"/>
+        <w:lastRenderedPageBreak/>
+        <w:t>Gráfico do Burndown</w:t>
+      </w:r>
     </w:p>
     <w:p>
       <w:pPr>
@@ -8425,14 +8293,12 @@
           <w:rFonts w:ascii="Arial" w:hAnsi="Arial" w:cs="Arial"/>
         </w:rPr>
       </w:pPr>
-      <w:proofErr w:type="spellStart"/>
       <w:r>
         <w:rPr>
           <w:rFonts w:ascii="Arial" w:hAnsi="Arial" w:cs="Arial"/>
         </w:rPr>
         <w:t>Gmud</w:t>
       </w:r>
-      <w:proofErr w:type="spellEnd"/>
     </w:p>
     <w:p>
       <w:pPr>
@@ -8739,6 +8605,7 @@
           <w:b/>
           <w:bCs/>
         </w:rPr>
+        <w:lastRenderedPageBreak/>
         <w:t>BIBLIOGRAFIA</w:t>
       </w:r>
     </w:p>
@@ -9634,7 +9501,15 @@
             <w:rStyle w:val="Hyperlink"/>
             <w:rFonts w:ascii="Arial" w:eastAsia="Arial" w:hAnsi="Arial" w:cs="Arial"/>
           </w:rPr>
-          <w:t>https://jornal.usp.br/ciencias/sistema-que-controla-clima-de-aviario-pode-evitar-perdas-na-producao-de-frangos/#:~:text=Sistema%20que%20controla%20clima%20de,de%20frangos%20%E2%80%93%20Jornal%20da%20USP</w:t>
+          <w:t>https://jornal.usp.br/ciencias/sistema-que-controla-clima-de-aviario-pode-evitar-perdas-na-producao-de-</w:t>
+        </w:r>
+        <w:r>
+          <w:rPr>
+            <w:rStyle w:val="Hyperlink"/>
+            <w:rFonts w:ascii="Arial" w:eastAsia="Arial" w:hAnsi="Arial" w:cs="Arial"/>
+          </w:rPr>
+          <w:lastRenderedPageBreak/>
+          <w:t>frangos/#:~:text=Sistema%20que%20controla%20clima%20de,de%20frangos%20%E2%80%93%20Jornal%20da%20USP</w:t>
         </w:r>
       </w:hyperlink>
     </w:p>
@@ -9958,7 +9833,7 @@
     <mc:AlternateContent>
       <mc:Choice Requires="v">
         <w:pict>
-          <v:shapetype w14:anchorId="4D2B34AA" id="_x0000_t75" coordsize="21600,21600" o:spt="75" o:preferrelative="t" path="m@4@5l@4@11@9@11@9@5xe" filled="f" stroked="f">
+          <v:shapetype w14:anchorId="4451406F" id="_x0000_t75" coordsize="21600,21600" o:spt="75" o:preferrelative="t" path="m@4@5l@4@11@9@11@9@5xe" filled="f" stroked="f">
             <v:stroke joinstyle="miter"/>
             <v:formulas>
               <v:f eqn="if lineDrawn pixelLineWidth 0"/>
@@ -9977,17 +9852,17 @@
             <v:path o:extrusionok="f" gradientshapeok="t" o:connecttype="rect"/>
             <o:lock v:ext="edit" aspectratio="t"/>
           </v:shapetype>
-          <v:shape id="Imagem 626571441" o:spid="_x0000_i1025" type="#_x0000_t75" style="width:1023.75pt;height:499.5pt;visibility:visible;mso-wrap-style:square">
+          <v:shape id="Imagem 437048480" o:spid="_x0000_i1025" type="#_x0000_t75" style="width:1023.75pt;height:499.5pt;visibility:visible;mso-wrap-style:square">
             <v:imagedata r:id="rId1" o:title=""/>
           </v:shape>
         </w:pict>
       </mc:Choice>
       <mc:Fallback>
         <w:drawing>
-          <wp:inline distT="0" distB="0" distL="0" distR="0" wp14:anchorId="4DC595CC" wp14:editId="3010848F">
+          <wp:inline distT="0" distB="0" distL="0" distR="0" wp14:anchorId="6F48D019" wp14:editId="5764446B">
             <wp:extent cx="13001625" cy="6343650"/>
             <wp:effectExtent l="0" t="0" r="0" b="0"/>
-            <wp:docPr id="626571441" name="Imagem 626571441"/>
+            <wp:docPr id="437048480" name="Imagem 437048480"/>
             <wp:cNvGraphicFramePr>
               <a:graphicFrameLocks xmlns:a="http://schemas.openxmlformats.org/drawingml/2006/main" noChangeAspect="1"/>
             </wp:cNvGraphicFramePr>
@@ -10038,17 +9913,17 @@
     <mc:AlternateContent>
       <mc:Choice Requires="v">
         <w:pict>
-          <v:shape w14:anchorId="70E25297" id="Imagem 165760901" o:spid="_x0000_i1025" type="#_x0000_t75" style="width:489pt;height:456pt;visibility:visible;mso-wrap-style:square">
+          <v:shape w14:anchorId="3EE4204A" id="Imagem 639638985" o:spid="_x0000_i1025" type="#_x0000_t75" style="width:489pt;height:456pt;visibility:visible;mso-wrap-style:square">
             <v:imagedata r:id="rId3" o:title=""/>
           </v:shape>
         </w:pict>
       </mc:Choice>
       <mc:Fallback>
         <w:drawing>
-          <wp:inline distT="0" distB="0" distL="0" distR="0" wp14:anchorId="04BA2670" wp14:editId="74614AE9">
+          <wp:inline distT="0" distB="0" distL="0" distR="0" wp14:anchorId="3CA1A818" wp14:editId="20BA77CA">
             <wp:extent cx="6210300" cy="5791200"/>
             <wp:effectExtent l="0" t="0" r="0" b="0"/>
-            <wp:docPr id="165760901" name="Imagem 165760901"/>
+            <wp:docPr id="639638985" name="Imagem 639638985"/>
             <wp:cNvGraphicFramePr>
               <a:graphicFrameLocks xmlns:a="http://schemas.openxmlformats.org/drawingml/2006/main" noChangeAspect="1"/>
             </wp:cNvGraphicFramePr>
@@ -10099,17 +9974,17 @@
     <mc:AlternateContent>
       <mc:Choice Requires="v">
         <w:pict>
-          <v:shape w14:anchorId="5D92F74A" id="Imagem 1125282461" o:spid="_x0000_i1025" type="#_x0000_t75" style="width:449.25pt;height:446.25pt;visibility:visible;mso-wrap-style:square">
+          <v:shape w14:anchorId="6B8E829F" id="Imagem 1958520879" o:spid="_x0000_i1025" type="#_x0000_t75" style="width:449.25pt;height:446.25pt;visibility:visible;mso-wrap-style:square">
             <v:imagedata r:id="rId5" o:title=""/>
           </v:shape>
         </w:pict>
       </mc:Choice>
       <mc:Fallback>
         <w:drawing>
-          <wp:inline distT="0" distB="0" distL="0" distR="0" wp14:anchorId="5383BDA3" wp14:editId="000EECC3">
+          <wp:inline distT="0" distB="0" distL="0" distR="0" wp14:anchorId="2C923668" wp14:editId="003E0C33">
             <wp:extent cx="5705475" cy="5667375"/>
             <wp:effectExtent l="0" t="0" r="0" b="0"/>
-            <wp:docPr id="1125282461" name="Imagem 1125282461"/>
+            <wp:docPr id="1958520879" name="Imagem 1958520879"/>
             <wp:cNvGraphicFramePr>
               <a:graphicFrameLocks xmlns:a="http://schemas.openxmlformats.org/drawingml/2006/main" noChangeAspect="1"/>
             </wp:cNvGraphicFramePr>
@@ -10160,17 +10035,17 @@
     <mc:AlternateContent>
       <mc:Choice Requires="v">
         <w:pict>
-          <v:shape w14:anchorId="0D8B4012" id="Imagem 631937102" o:spid="_x0000_i1025" type="#_x0000_t75" style="width:672pt;height:669pt;visibility:visible;mso-wrap-style:square">
+          <v:shape w14:anchorId="2E05B145" id="Imagem 717914491" o:spid="_x0000_i1025" type="#_x0000_t75" style="width:672pt;height:669pt;visibility:visible;mso-wrap-style:square">
             <v:imagedata r:id="rId7" o:title=""/>
           </v:shape>
         </w:pict>
       </mc:Choice>
       <mc:Fallback>
         <w:drawing>
-          <wp:inline distT="0" distB="0" distL="0" distR="0" wp14:anchorId="579DA072" wp14:editId="55212AAD">
+          <wp:inline distT="0" distB="0" distL="0" distR="0" wp14:anchorId="6766C0E3" wp14:editId="6C02C5CA">
             <wp:extent cx="8534400" cy="8496300"/>
             <wp:effectExtent l="0" t="0" r="0" b="0"/>
-            <wp:docPr id="631937102" name="Imagem 631937102"/>
+            <wp:docPr id="717914491" name="Imagem 717914491"/>
             <wp:cNvGraphicFramePr>
               <a:graphicFrameLocks xmlns:a="http://schemas.openxmlformats.org/drawingml/2006/main" noChangeAspect="1"/>
             </wp:cNvGraphicFramePr>
@@ -10221,17 +10096,17 @@
     <mc:AlternateContent>
       <mc:Choice Requires="v">
         <w:pict>
-          <v:shape w14:anchorId="4F77013F" id="Imagem 500450175" o:spid="_x0000_i1025" type="#_x0000_t75" style="width:1344pt;height:1338pt;visibility:visible;mso-wrap-style:square">
+          <v:shape w14:anchorId="2352EC5F" id="Imagem 559380742" o:spid="_x0000_i1025" type="#_x0000_t75" style="width:1344pt;height:1338pt;visibility:visible;mso-wrap-style:square">
             <v:imagedata r:id="rId9" o:title=""/>
           </v:shape>
         </w:pict>
       </mc:Choice>
       <mc:Fallback>
         <w:drawing>
-          <wp:inline distT="0" distB="0" distL="0" distR="0" wp14:anchorId="746F2096" wp14:editId="6642105A">
+          <wp:inline distT="0" distB="0" distL="0" distR="0" wp14:anchorId="416AD23D" wp14:editId="3A1051BE">
             <wp:extent cx="17068800" cy="16992600"/>
             <wp:effectExtent l="0" t="0" r="0" b="0"/>
-            <wp:docPr id="500450175" name="Imagem 500450175"/>
+            <wp:docPr id="559380742" name="Imagem 559380742"/>
             <wp:cNvGraphicFramePr>
               <a:graphicFrameLocks xmlns:a="http://schemas.openxmlformats.org/drawingml/2006/main" noChangeAspect="1"/>
             </wp:cNvGraphicFramePr>

</xml_diff>

<commit_message>
Docs: Versão final da documentação
</commit_message>
<xml_diff>
--- a/Documentação HerpSafe/Documentação HerpSafe S2.docx
+++ b/Documentação HerpSafe/Documentação HerpSafe S2.docx
@@ -4402,6 +4402,36 @@
         </w:rPr>
         <w:t>Desenvolvimento Web: HTML, CSS, Javascript</w:t>
       </w:r>
+      <w:r>
+        <w:rPr>
+          <w:rFonts w:ascii="Arial" w:eastAsia="Arial" w:hAnsi="Arial" w:cs="Arial"/>
+        </w:rPr>
+        <w:t xml:space="preserve">, </w:t>
+      </w:r>
+      <w:r>
+        <w:rPr>
+          <w:rFonts w:ascii="Arial" w:eastAsia="Arial" w:hAnsi="Arial" w:cs="Arial"/>
+        </w:rPr>
+        <w:t>node</w:t>
+      </w:r>
+      <w:r>
+        <w:rPr>
+          <w:rFonts w:ascii="Arial" w:eastAsia="Arial" w:hAnsi="Arial" w:cs="Arial"/>
+        </w:rPr>
+        <w:t>.js</w:t>
+      </w:r>
+      <w:r>
+        <w:rPr>
+          <w:rFonts w:ascii="Arial" w:eastAsia="Arial" w:hAnsi="Arial" w:cs="Arial"/>
+        </w:rPr>
+        <w:t xml:space="preserve"> e express</w:t>
+      </w:r>
+      <w:r>
+        <w:rPr>
+          <w:rFonts w:ascii="Arial" w:eastAsia="Arial" w:hAnsi="Arial" w:cs="Arial"/>
+        </w:rPr>
+        <w:t>.js</w:t>
+      </w:r>
     </w:p>
     <w:p>
       <w:pPr>
@@ -4864,7 +4894,6 @@
         <w:rPr>
           <w:rFonts w:ascii="Arial" w:eastAsia="Arial" w:hAnsi="Arial" w:cs="Arial"/>
         </w:rPr>
-        <w:lastRenderedPageBreak/>
         <w:t>Leitura</w:t>
       </w:r>
       <w:r>
@@ -5646,7 +5675,6 @@
           <w:i/>
           <w:iCs/>
         </w:rPr>
-        <w:lastRenderedPageBreak/>
         <w:t xml:space="preserve">Requisitos </w:t>
       </w:r>
       <w:r>
@@ -6487,62 +6515,6 @@
     <w:p>
       <w:pPr>
         <w:pStyle w:val="PargrafodaLista"/>
-        <w:rPr>
-          <w:rFonts w:ascii="Arial" w:hAnsi="Arial" w:cs="Arial"/>
-        </w:rPr>
-      </w:pPr>
-    </w:p>
-    <w:p>
-      <w:pPr>
-        <w:pStyle w:val="PargrafodaLista"/>
-        <w:rPr>
-          <w:rFonts w:ascii="Arial" w:hAnsi="Arial" w:cs="Arial"/>
-        </w:rPr>
-      </w:pPr>
-    </w:p>
-    <w:p>
-      <w:pPr>
-        <w:pStyle w:val="PargrafodaLista"/>
-        <w:rPr>
-          <w:rFonts w:ascii="Arial" w:hAnsi="Arial" w:cs="Arial"/>
-        </w:rPr>
-      </w:pPr>
-    </w:p>
-    <w:p>
-      <w:pPr>
-        <w:pStyle w:val="PargrafodaLista"/>
-        <w:rPr>
-          <w:rFonts w:ascii="Arial" w:hAnsi="Arial" w:cs="Arial"/>
-        </w:rPr>
-      </w:pPr>
-    </w:p>
-    <w:p>
-      <w:pPr>
-        <w:pStyle w:val="PargrafodaLista"/>
-        <w:rPr>
-          <w:rFonts w:ascii="Arial" w:hAnsi="Arial" w:cs="Arial"/>
-        </w:rPr>
-      </w:pPr>
-    </w:p>
-    <w:p>
-      <w:pPr>
-        <w:pStyle w:val="PargrafodaLista"/>
-        <w:rPr>
-          <w:rFonts w:ascii="Arial" w:hAnsi="Arial" w:cs="Arial"/>
-        </w:rPr>
-      </w:pPr>
-    </w:p>
-    <w:p>
-      <w:pPr>
-        <w:pStyle w:val="PargrafodaLista"/>
-        <w:rPr>
-          <w:rFonts w:ascii="Arial" w:hAnsi="Arial" w:cs="Arial"/>
-        </w:rPr>
-      </w:pPr>
-    </w:p>
-    <w:p>
-      <w:pPr>
-        <w:pStyle w:val="PargrafodaLista"/>
         <w:numPr>
           <w:ilvl w:val="0"/>
           <w:numId w:val="8"/>
@@ -6892,6 +6864,7 @@
         <w:rPr>
           <w:rFonts w:ascii="Arial" w:hAnsi="Arial" w:cs="Arial"/>
         </w:rPr>
+        <w:lastRenderedPageBreak/>
         <w:t>Orçamento: O projeto terá um orçamento limitado, o que pode restringir as funcionalidades do site e as ferramentas utilizadas.</w:t>
       </w:r>
     </w:p>
@@ -7288,7 +7261,6 @@
         <w:rPr>
           <w:rFonts w:ascii="Arial" w:hAnsi="Arial" w:cs="Arial"/>
         </w:rPr>
-        <w:lastRenderedPageBreak/>
         <w:t>O site será responsivo e otimizado para garantir uma boa experiência em dispositivos desktops</w:t>
       </w:r>
       <w:r>
@@ -7347,6 +7319,7 @@
         <w:rPr>
           <w:rFonts w:ascii="Arial" w:hAnsi="Arial" w:cs="Arial"/>
         </w:rPr>
+        <w:lastRenderedPageBreak/>
         <w:t>O projeto incluirá o treinamento da equipe do cliente para garantir que saibam operar corretamente o sistema e instalar os sensores nos recintos.</w:t>
       </w:r>
     </w:p>
@@ -7723,7 +7696,6 @@
         <w:rPr>
           <w:rFonts w:ascii="Arial" w:hAnsi="Arial" w:cs="Arial"/>
         </w:rPr>
-        <w:lastRenderedPageBreak/>
         <w:t xml:space="preserve">O </w:t>
       </w:r>
       <w:r>
@@ -7738,48 +7710,6 @@
         </w:rPr>
         <w:t xml:space="preserve"> será responsável por garantir que os sensores e a infraestrutura de TI estejam em boas condições. Isso inclui a limpeza dos sensores.</w:t>
       </w:r>
-    </w:p>
-    <w:p>
-      <w:pPr>
-        <w:rPr>
-          <w:rFonts w:ascii="Arial" w:hAnsi="Arial" w:cs="Arial"/>
-        </w:rPr>
-      </w:pPr>
-    </w:p>
-    <w:p>
-      <w:pPr>
-        <w:rPr>
-          <w:rFonts w:ascii="Arial" w:hAnsi="Arial" w:cs="Arial"/>
-        </w:rPr>
-      </w:pPr>
-    </w:p>
-    <w:p>
-      <w:pPr>
-        <w:rPr>
-          <w:rFonts w:ascii="Arial" w:hAnsi="Arial" w:cs="Arial"/>
-        </w:rPr>
-      </w:pPr>
-    </w:p>
-    <w:p>
-      <w:pPr>
-        <w:rPr>
-          <w:rFonts w:ascii="Arial" w:hAnsi="Arial" w:cs="Arial"/>
-        </w:rPr>
-      </w:pPr>
-    </w:p>
-    <w:p>
-      <w:pPr>
-        <w:rPr>
-          <w:rFonts w:ascii="Arial" w:hAnsi="Arial" w:cs="Arial"/>
-        </w:rPr>
-      </w:pPr>
-    </w:p>
-    <w:p>
-      <w:pPr>
-        <w:rPr>
-          <w:rFonts w:ascii="Arial" w:hAnsi="Arial" w:cs="Arial"/>
-        </w:rPr>
-      </w:pPr>
     </w:p>
     <w:p>
       <w:pPr>
@@ -7979,7 +7909,6 @@
         <w:rPr>
           <w:noProof/>
         </w:rPr>
-        <w:lastRenderedPageBreak/>
         <w:drawing>
           <wp:inline distT="0" distB="0" distL="0" distR="0" wp14:anchorId="60A7BF64" wp14:editId="11C33062">
             <wp:extent cx="5400040" cy="2393315"/>
@@ -8094,6 +8023,7 @@
         <w:rPr>
           <w:rFonts w:ascii="Arial" w:hAnsi="Arial" w:cs="Arial"/>
         </w:rPr>
+        <w:lastRenderedPageBreak/>
         <w:t>Fluxograma</w:t>
       </w:r>
       <w:r>
@@ -8125,7 +8055,6 @@
         <w:rPr>
           <w:noProof/>
         </w:rPr>
-        <w:lastRenderedPageBreak/>
         <w:drawing>
           <wp:inline distT="0" distB="0" distL="0" distR="0" wp14:anchorId="27CE3447" wp14:editId="66B92759">
             <wp:extent cx="3323743" cy="6644640"/>
@@ -8240,7 +8169,6 @@
         <w:rPr>
           <w:rFonts w:ascii="Arial" w:hAnsi="Arial" w:cs="Arial"/>
         </w:rPr>
-        <w:lastRenderedPageBreak/>
         <w:t>Gráfico do Burndown</w:t>
       </w:r>
     </w:p>
@@ -8605,7 +8533,6 @@
           <w:b/>
           <w:bCs/>
         </w:rPr>
-        <w:lastRenderedPageBreak/>
         <w:t>BIBLIOGRAFIA</w:t>
       </w:r>
     </w:p>
@@ -9501,15 +9428,7 @@
             <w:rStyle w:val="Hyperlink"/>
             <w:rFonts w:ascii="Arial" w:eastAsia="Arial" w:hAnsi="Arial" w:cs="Arial"/>
           </w:rPr>
-          <w:t>https://jornal.usp.br/ciencias/sistema-que-controla-clima-de-aviario-pode-evitar-perdas-na-producao-de-</w:t>
-        </w:r>
-        <w:r>
-          <w:rPr>
-            <w:rStyle w:val="Hyperlink"/>
-            <w:rFonts w:ascii="Arial" w:eastAsia="Arial" w:hAnsi="Arial" w:cs="Arial"/>
-          </w:rPr>
-          <w:lastRenderedPageBreak/>
-          <w:t>frangos/#:~:text=Sistema%20que%20controla%20clima%20de,de%20frangos%20%E2%80%93%20Jornal%20da%20USP</w:t>
+          <w:t>https://jornal.usp.br/ciencias/sistema-que-controla-clima-de-aviario-pode-evitar-perdas-na-producao-de-frangos/#:~:text=Sistema%20que%20controla%20clima%20de,de%20frangos%20%E2%80%93%20Jornal%20da%20USP</w:t>
         </w:r>
       </w:hyperlink>
     </w:p>
@@ -9833,7 +9752,7 @@
     <mc:AlternateContent>
       <mc:Choice Requires="v">
         <w:pict>
-          <v:shapetype w14:anchorId="4451406F" id="_x0000_t75" coordsize="21600,21600" o:spt="75" o:preferrelative="t" path="m@4@5l@4@11@9@11@9@5xe" filled="f" stroked="f">
+          <v:shapetype w14:anchorId="4A30F7E9" id="_x0000_t75" coordsize="21600,21600" o:spt="75" o:preferrelative="t" path="m@4@5l@4@11@9@11@9@5xe" filled="f" stroked="f">
             <v:stroke joinstyle="miter"/>
             <v:formulas>
               <v:f eqn="if lineDrawn pixelLineWidth 0"/>
@@ -9852,17 +9771,17 @@
             <v:path o:extrusionok="f" gradientshapeok="t" o:connecttype="rect"/>
             <o:lock v:ext="edit" aspectratio="t"/>
           </v:shapetype>
-          <v:shape id="Imagem 437048480" o:spid="_x0000_i1025" type="#_x0000_t75" style="width:1023.75pt;height:499.5pt;visibility:visible;mso-wrap-style:square">
+          <v:shape id="Imagem 1221997523" o:spid="_x0000_i1025" type="#_x0000_t75" style="width:1023.75pt;height:499.5pt;visibility:visible;mso-wrap-style:square">
             <v:imagedata r:id="rId1" o:title=""/>
           </v:shape>
         </w:pict>
       </mc:Choice>
       <mc:Fallback>
         <w:drawing>
-          <wp:inline distT="0" distB="0" distL="0" distR="0" wp14:anchorId="6F48D019" wp14:editId="5764446B">
+          <wp:inline distT="0" distB="0" distL="0" distR="0" wp14:anchorId="55E32FD2" wp14:editId="07AE5C97">
             <wp:extent cx="13001625" cy="6343650"/>
             <wp:effectExtent l="0" t="0" r="0" b="0"/>
-            <wp:docPr id="437048480" name="Imagem 437048480"/>
+            <wp:docPr id="1221997523" name="Imagem 1221997523"/>
             <wp:cNvGraphicFramePr>
               <a:graphicFrameLocks xmlns:a="http://schemas.openxmlformats.org/drawingml/2006/main" noChangeAspect="1"/>
             </wp:cNvGraphicFramePr>
@@ -9913,17 +9832,17 @@
     <mc:AlternateContent>
       <mc:Choice Requires="v">
         <w:pict>
-          <v:shape w14:anchorId="3EE4204A" id="Imagem 639638985" o:spid="_x0000_i1025" type="#_x0000_t75" style="width:489pt;height:456pt;visibility:visible;mso-wrap-style:square">
+          <v:shape w14:anchorId="4B6671AE" id="Imagem 69246560" o:spid="_x0000_i1025" type="#_x0000_t75" style="width:489pt;height:456pt;visibility:visible;mso-wrap-style:square">
             <v:imagedata r:id="rId3" o:title=""/>
           </v:shape>
         </w:pict>
       </mc:Choice>
       <mc:Fallback>
         <w:drawing>
-          <wp:inline distT="0" distB="0" distL="0" distR="0" wp14:anchorId="3CA1A818" wp14:editId="20BA77CA">
+          <wp:inline distT="0" distB="0" distL="0" distR="0" wp14:anchorId="4722C367" wp14:editId="1BAF2940">
             <wp:extent cx="6210300" cy="5791200"/>
             <wp:effectExtent l="0" t="0" r="0" b="0"/>
-            <wp:docPr id="639638985" name="Imagem 639638985"/>
+            <wp:docPr id="69246560" name="Imagem 69246560"/>
             <wp:cNvGraphicFramePr>
               <a:graphicFrameLocks xmlns:a="http://schemas.openxmlformats.org/drawingml/2006/main" noChangeAspect="1"/>
             </wp:cNvGraphicFramePr>
@@ -9974,17 +9893,17 @@
     <mc:AlternateContent>
       <mc:Choice Requires="v">
         <w:pict>
-          <v:shape w14:anchorId="6B8E829F" id="Imagem 1958520879" o:spid="_x0000_i1025" type="#_x0000_t75" style="width:449.25pt;height:446.25pt;visibility:visible;mso-wrap-style:square">
+          <v:shape w14:anchorId="4D020982" id="Imagem 612102410" o:spid="_x0000_i1025" type="#_x0000_t75" style="width:449.25pt;height:446.25pt;visibility:visible;mso-wrap-style:square">
             <v:imagedata r:id="rId5" o:title=""/>
           </v:shape>
         </w:pict>
       </mc:Choice>
       <mc:Fallback>
         <w:drawing>
-          <wp:inline distT="0" distB="0" distL="0" distR="0" wp14:anchorId="2C923668" wp14:editId="003E0C33">
+          <wp:inline distT="0" distB="0" distL="0" distR="0" wp14:anchorId="29CE4622" wp14:editId="69653D92">
             <wp:extent cx="5705475" cy="5667375"/>
             <wp:effectExtent l="0" t="0" r="0" b="0"/>
-            <wp:docPr id="1958520879" name="Imagem 1958520879"/>
+            <wp:docPr id="612102410" name="Imagem 612102410"/>
             <wp:cNvGraphicFramePr>
               <a:graphicFrameLocks xmlns:a="http://schemas.openxmlformats.org/drawingml/2006/main" noChangeAspect="1"/>
             </wp:cNvGraphicFramePr>
@@ -10035,17 +9954,17 @@
     <mc:AlternateContent>
       <mc:Choice Requires="v">
         <w:pict>
-          <v:shape w14:anchorId="2E05B145" id="Imagem 717914491" o:spid="_x0000_i1025" type="#_x0000_t75" style="width:672pt;height:669pt;visibility:visible;mso-wrap-style:square">
+          <v:shape w14:anchorId="1222951D" id="Imagem 831635964" o:spid="_x0000_i1025" type="#_x0000_t75" style="width:672pt;height:669pt;visibility:visible;mso-wrap-style:square">
             <v:imagedata r:id="rId7" o:title=""/>
           </v:shape>
         </w:pict>
       </mc:Choice>
       <mc:Fallback>
         <w:drawing>
-          <wp:inline distT="0" distB="0" distL="0" distR="0" wp14:anchorId="6766C0E3" wp14:editId="6C02C5CA">
+          <wp:inline distT="0" distB="0" distL="0" distR="0" wp14:anchorId="6BF80538" wp14:editId="24ED26DD">
             <wp:extent cx="8534400" cy="8496300"/>
             <wp:effectExtent l="0" t="0" r="0" b="0"/>
-            <wp:docPr id="717914491" name="Imagem 717914491"/>
+            <wp:docPr id="831635964" name="Imagem 831635964"/>
             <wp:cNvGraphicFramePr>
               <a:graphicFrameLocks xmlns:a="http://schemas.openxmlformats.org/drawingml/2006/main" noChangeAspect="1"/>
             </wp:cNvGraphicFramePr>
@@ -10096,17 +10015,17 @@
     <mc:AlternateContent>
       <mc:Choice Requires="v">
         <w:pict>
-          <v:shape w14:anchorId="2352EC5F" id="Imagem 559380742" o:spid="_x0000_i1025" type="#_x0000_t75" style="width:1344pt;height:1338pt;visibility:visible;mso-wrap-style:square">
+          <v:shape w14:anchorId="3032C0D5" id="Imagem 1759477840" o:spid="_x0000_i1025" type="#_x0000_t75" style="width:1344pt;height:1338pt;visibility:visible;mso-wrap-style:square">
             <v:imagedata r:id="rId9" o:title=""/>
           </v:shape>
         </w:pict>
       </mc:Choice>
       <mc:Fallback>
         <w:drawing>
-          <wp:inline distT="0" distB="0" distL="0" distR="0" wp14:anchorId="416AD23D" wp14:editId="3A1051BE">
+          <wp:inline distT="0" distB="0" distL="0" distR="0" wp14:anchorId="38F8A6F4" wp14:editId="3629C119">
             <wp:extent cx="17068800" cy="16992600"/>
             <wp:effectExtent l="0" t="0" r="0" b="0"/>
-            <wp:docPr id="559380742" name="Imagem 559380742"/>
+            <wp:docPr id="1759477840" name="Imagem 1759477840"/>
             <wp:cNvGraphicFramePr>
               <a:graphicFrameLocks xmlns:a="http://schemas.openxmlformats.org/drawingml/2006/main" noChangeAspect="1"/>
             </wp:cNvGraphicFramePr>

</xml_diff>